<commit_message>
docs(Analyse conceptuelle) : Ajouter le points 2.1
</commit_message>
<xml_diff>
--- a/doc/PAPRO2_2024/Rapport-TPI-Modèle.docx
+++ b/doc/PAPRO2_2024/Rapport-TPI-Modèle.docx
@@ -376,6 +376,7 @@
           </wp:anchor>
         </w:drawing>
       </w:r>
+      <w:proofErr w:type="gramStart"/>
       <w:r>
         <w:rPr>
           <w:b/>
@@ -398,6 +399,7 @@
         <w:t>lScore</w:t>
       </w:r>
       <w:proofErr w:type="spellEnd"/>
+      <w:proofErr w:type="gramEnd"/>
     </w:p>
     <w:p>
       <w:pPr>
@@ -6090,7 +6092,15 @@
       </w:r>
       <w:proofErr w:type="spellEnd"/>
       <w:r>
-        <w:t xml:space="preserve"> meeting » chaque jour</w:t>
+        <w:t xml:space="preserve"> </w:t>
+      </w:r>
+      <w:proofErr w:type="gramStart"/>
+      <w:r>
+        <w:t>meeting »</w:t>
+      </w:r>
+      <w:proofErr w:type="gramEnd"/>
+      <w:r>
+        <w:t xml:space="preserve"> chaque jour</w:t>
       </w:r>
     </w:p>
     <w:p>
@@ -6928,7 +6938,21 @@
               <w:rPr>
                 <w:rFonts w:cstheme="minorHAnsi"/>
               </w:rPr>
-              <w:t>. 9 mai au di. 12 mai 2024</w:t>
+              <w:t xml:space="preserve">. 9 mai </w:t>
+            </w:r>
+            <w:proofErr w:type="gramStart"/>
+            <w:r>
+              <w:rPr>
+                <w:rFonts w:cstheme="minorHAnsi"/>
+              </w:rPr>
+              <w:t>au di</w:t>
+            </w:r>
+            <w:proofErr w:type="gramEnd"/>
+            <w:r>
+              <w:rPr>
+                <w:rFonts w:cstheme="minorHAnsi"/>
+              </w:rPr>
+              <w:t>. 12 mai 2024</w:t>
             </w:r>
             <w:r>
               <w:rPr>
@@ -8081,6 +8105,15 @@
         <w:t>Base de données</w:t>
       </w:r>
       <w:bookmarkEnd w:id="9"/>
+      <w:r>
+        <w:t xml:space="preserve"> </w:t>
+      </w:r>
+      <w:r>
+        <w:rPr>
+          <w:color w:val="FF0000"/>
+        </w:rPr>
+        <w:t>(À modifier)</w:t>
+      </w:r>
     </w:p>
     <w:p>
       <w:r>
@@ -8133,13 +8166,19 @@
     <w:p/>
     <w:p>
       <w:r>
-        <w:t xml:space="preserve">Positions : La table positions est ce qui nous permet de gérer principalement tous les points spécifiques d’un match seulement avec le set et la team « équipe ». La table position est grande et il y a beaucoup de points dedans ce qui aurai pu être optimiser grâce </w:t>
-      </w:r>
-      <w:proofErr w:type="spellStart"/>
-      <w:r>
-        <w:t>a</w:t>
-      </w:r>
-      <w:proofErr w:type="spellEnd"/>
+        <w:t xml:space="preserve">Positions : La table positions est ce qui nous permet de gérer principalement tous les points spécifiques d’un match seulement avec le set et </w:t>
+      </w:r>
+      <w:proofErr w:type="gramStart"/>
+      <w:r>
+        <w:t>la team</w:t>
+      </w:r>
+      <w:proofErr w:type="gramEnd"/>
+      <w:r>
+        <w:t xml:space="preserve"> « équipe ». La table position est grande et il y a beaucoup de points dedans ce qui aurai pu être optimiser grâce </w:t>
+      </w:r>
+      <w:r>
+        <w:t>à</w:t>
+      </w:r>
       <w:r>
         <w:t xml:space="preserve"> une autre table qui prends les positions à l’unité.</w:t>
       </w:r>
@@ -8176,10 +8215,12 @@
         <w:t xml:space="preserve"> est une table qui stocke les joueurs qui est attaché </w:t>
       </w:r>
       <w:proofErr w:type="spellStart"/>
+      <w:proofErr w:type="gramStart"/>
       <w:r>
         <w:t>a</w:t>
       </w:r>
       <w:proofErr w:type="spellEnd"/>
+      <w:proofErr w:type="gramEnd"/>
       <w:r>
         <w:t xml:space="preserve"> la table </w:t>
       </w:r>
@@ -8237,81 +8278,134 @@
         </w:rPr>
         <w:t xml:space="preserve">. Par exemple on stockera les infos d’une personne qu’on </w:t>
       </w:r>
+      <w:r>
+        <w:rPr>
+          <w:lang w:val="fr-CH"/>
+        </w:rPr>
+        <w:t>lira</w:t>
+      </w:r>
+      <w:r>
+        <w:rPr>
+          <w:lang w:val="fr-CH"/>
+        </w:rPr>
+        <w:t xml:space="preserve"> </w:t>
+      </w:r>
+      <w:proofErr w:type="gramStart"/>
+      <w:r>
+        <w:rPr>
+          <w:lang w:val="fr-CH"/>
+        </w:rPr>
+        <w:t>a</w:t>
+      </w:r>
+      <w:proofErr w:type="gramEnd"/>
+      <w:r>
+        <w:rPr>
+          <w:lang w:val="fr-CH"/>
+        </w:rPr>
+        <w:t xml:space="preserve"> un joueur.</w:t>
+      </w:r>
+    </w:p>
+    <w:p>
+      <w:pPr>
+        <w:rPr>
+          <w:lang w:val="fr-CH"/>
+        </w:rPr>
+      </w:pPr>
+    </w:p>
+    <w:p>
+      <w:pPr>
+        <w:rPr>
+          <w:lang w:val="fr-CH"/>
+        </w:rPr>
+      </w:pPr>
       <w:proofErr w:type="spellStart"/>
       <w:r>
         <w:rPr>
           <w:lang w:val="fr-CH"/>
         </w:rPr>
-        <w:t>liera</w:t>
+        <w:t>Bookings</w:t>
       </w:r>
       <w:proofErr w:type="spellEnd"/>
       <w:r>
         <w:rPr>
           <w:lang w:val="fr-CH"/>
         </w:rPr>
-        <w:t xml:space="preserve"> a un joueur.</w:t>
-      </w:r>
-    </w:p>
-    <w:p>
-      <w:pPr>
+        <w:t xml:space="preserve"> : </w:t>
+      </w:r>
+      <w:r>
         <w:rPr>
           <w:lang w:val="fr-CH"/>
         </w:rPr>
-      </w:pPr>
-    </w:p>
-    <w:p>
-      <w:pPr>
+        <w:t>Cette table stocke tou</w:t>
+      </w:r>
+      <w:r>
         <w:rPr>
           <w:lang w:val="fr-CH"/>
         </w:rPr>
-      </w:pPr>
+        <w:t xml:space="preserve">t ce qui est en sujet des sanctions, cartons jaune, rouge </w:t>
+      </w:r>
       <w:proofErr w:type="spellStart"/>
       <w:r>
         <w:rPr>
           <w:lang w:val="fr-CH"/>
         </w:rPr>
-        <w:t>Bookings</w:t>
+        <w:t>etc</w:t>
       </w:r>
       <w:proofErr w:type="spellEnd"/>
+      <w:proofErr w:type="gramStart"/>
       <w:r>
         <w:rPr>
           <w:lang w:val="fr-CH"/>
         </w:rPr>
-        <w:t xml:space="preserve"> : </w:t>
-      </w:r>
-      <w:r>
+        <w:t xml:space="preserve"> ..</w:t>
+      </w:r>
+      <w:proofErr w:type="gramEnd"/>
+    </w:p>
+    <w:p>
+      <w:pPr>
         <w:rPr>
           <w:lang w:val="fr-CH"/>
         </w:rPr>
-        <w:t>Cette table stocke tou</w:t>
-      </w:r>
-      <w:r>
+      </w:pPr>
+    </w:p>
+    <w:p>
+      <w:pPr>
         <w:rPr>
           <w:lang w:val="fr-CH"/>
         </w:rPr>
-        <w:t xml:space="preserve">t ce qui est en sujet des sanctions, cartons jaune, rouge </w:t>
+      </w:pPr>
+      <w:r>
+        <w:rPr>
+          <w:lang w:val="fr-CH"/>
+        </w:rPr>
+        <w:t>Games :</w:t>
+      </w:r>
+      <w:r>
+        <w:rPr>
+          <w:lang w:val="fr-CH"/>
+        </w:rPr>
+        <w:t xml:space="preserve"> La </w:t>
       </w:r>
       <w:proofErr w:type="spellStart"/>
       <w:r>
         <w:rPr>
           <w:lang w:val="fr-CH"/>
         </w:rPr>
-        <w:t>etc</w:t>
+        <w:t>game</w:t>
       </w:r>
       <w:proofErr w:type="spellEnd"/>
       <w:r>
         <w:rPr>
           <w:lang w:val="fr-CH"/>
         </w:rPr>
-        <w:t xml:space="preserve"> ..</w:t>
-      </w:r>
-    </w:p>
-    <w:p>
-      <w:pPr>
+        <w:t xml:space="preserve"> e</w:t>
+      </w:r>
+      <w:r>
         <w:rPr>
           <w:lang w:val="fr-CH"/>
         </w:rPr>
-      </w:pPr>
+        <w:t>st une partie qui elles stocke tous les sets avec tous ses joueurs</w:t>
+      </w:r>
     </w:p>
     <w:p>
       <w:pPr>
@@ -8319,103 +8413,92 @@
           <w:lang w:val="fr-CH"/>
         </w:rPr>
       </w:pPr>
-      <w:r>
+    </w:p>
+    <w:p>
+      <w:pPr>
         <w:rPr>
           <w:lang w:val="fr-CH"/>
         </w:rPr>
-        <w:t>Games :</w:t>
-      </w:r>
+      </w:pPr>
       <w:r>
         <w:rPr>
           <w:lang w:val="fr-CH"/>
         </w:rPr>
-        <w:t xml:space="preserve"> La </w:t>
+        <w:t>Teams :</w:t>
+      </w:r>
+      <w:r>
+        <w:rPr>
+          <w:lang w:val="fr-CH"/>
+        </w:rPr>
+        <w:t xml:space="preserve"> Cette table </w:t>
+      </w:r>
+      <w:proofErr w:type="gramStart"/>
+      <w:r>
+        <w:rPr>
+          <w:lang w:val="fr-CH"/>
+        </w:rPr>
+        <w:t>teams</w:t>
+      </w:r>
+      <w:proofErr w:type="gramEnd"/>
+      <w:r>
+        <w:rPr>
+          <w:lang w:val="fr-CH"/>
+        </w:rPr>
+        <w:t xml:space="preserve"> « équipe » stocke les joueurs de l’équipe</w:t>
+      </w:r>
+    </w:p>
+    <w:p>
+      <w:pPr>
+        <w:rPr>
+          <w:lang w:val="fr-CH"/>
+        </w:rPr>
+      </w:pPr>
+    </w:p>
+    <w:p>
+      <w:pPr>
+        <w:rPr>
+          <w:lang w:val="fr-CH"/>
+        </w:rPr>
+      </w:pPr>
+      <w:r>
+        <w:rPr>
+          <w:lang w:val="fr-CH"/>
+        </w:rPr>
+        <w:t>Sets :</w:t>
+      </w:r>
+      <w:r>
+        <w:rPr>
+          <w:lang w:val="fr-CH"/>
+        </w:rPr>
+        <w:t xml:space="preserve"> Ici on stocke les sets d’un jeu. On peut grâce </w:t>
       </w:r>
       <w:proofErr w:type="spellStart"/>
       <w:r>
         <w:rPr>
           <w:lang w:val="fr-CH"/>
         </w:rPr>
-        <w:t>game</w:t>
+        <w:t>a</w:t>
       </w:r>
       <w:proofErr w:type="spellEnd"/>
       <w:r>
         <w:rPr>
           <w:lang w:val="fr-CH"/>
         </w:rPr>
-        <w:t xml:space="preserve"> e</w:t>
-      </w:r>
+        <w:t xml:space="preserve"> </w:t>
+      </w:r>
+      <w:proofErr w:type="gramStart"/>
       <w:r>
         <w:rPr>
           <w:lang w:val="fr-CH"/>
         </w:rPr>
-        <w:t>st une partie qui elles stocke tous les sets avec tous ses joueurs</w:t>
-      </w:r>
-    </w:p>
-    <w:p>
-      <w:pPr>
+        <w:t>ca</w:t>
+      </w:r>
+      <w:proofErr w:type="gramEnd"/>
+      <w:r>
         <w:rPr>
           <w:lang w:val="fr-CH"/>
         </w:rPr>
-      </w:pPr>
-    </w:p>
-    <w:p>
-      <w:pPr>
-        <w:rPr>
-          <w:lang w:val="fr-CH"/>
-        </w:rPr>
-      </w:pPr>
-      <w:r>
-        <w:rPr>
-          <w:lang w:val="fr-CH"/>
-        </w:rPr>
-        <w:t>Teams :</w:t>
-      </w:r>
-      <w:r>
-        <w:rPr>
-          <w:lang w:val="fr-CH"/>
-        </w:rPr>
-        <w:t xml:space="preserve"> Cette table teams « équipe » stocke les joueurs de l’équipe</w:t>
-      </w:r>
-    </w:p>
-    <w:p>
-      <w:pPr>
-        <w:rPr>
-          <w:lang w:val="fr-CH"/>
-        </w:rPr>
-      </w:pPr>
-    </w:p>
-    <w:p>
-      <w:pPr>
-        <w:rPr>
-          <w:lang w:val="fr-CH"/>
-        </w:rPr>
-      </w:pPr>
-      <w:r>
-        <w:rPr>
-          <w:lang w:val="fr-CH"/>
-        </w:rPr>
-        <w:t>Sets :</w:t>
-      </w:r>
-      <w:r>
-        <w:rPr>
-          <w:lang w:val="fr-CH"/>
-        </w:rPr>
-        <w:t xml:space="preserve"> Ici on stocke les sets d’un jeu. On peut grâce </w:t>
-      </w:r>
-      <w:proofErr w:type="spellStart"/>
-      <w:r>
-        <w:rPr>
-          <w:lang w:val="fr-CH"/>
-        </w:rPr>
-        <w:t>a</w:t>
-      </w:r>
-      <w:proofErr w:type="spellEnd"/>
-      <w:r>
-        <w:rPr>
-          <w:lang w:val="fr-CH"/>
-        </w:rPr>
-        <w:t xml:space="preserve"> ca avoir plusieurs partie dans un jeu et avoir les informations par rapport </w:t>
+        <w:t xml:space="preserve"> avoir plusieurs partie dans un jeu et avoir les informations par rapport </w:t>
       </w:r>
       <w:proofErr w:type="spellStart"/>
       <w:r>
@@ -8529,14 +8612,12 @@
         </w:rPr>
         <w:t xml:space="preserve">Comme on peut voir sur </w:t>
       </w:r>
-      <w:proofErr w:type="spellStart"/>
       <w:r>
         <w:rPr>
           <w:lang w:val="fr-CH"/>
         </w:rPr>
-        <w:t>se</w:t>
-      </w:r>
-      <w:proofErr w:type="spellEnd"/>
+        <w:t>ce</w:t>
+      </w:r>
       <w:r>
         <w:rPr>
           <w:lang w:val="fr-CH"/>
@@ -8792,6 +8873,7 @@
         <w:t>Authentification</w:t>
       </w:r>
     </w:p>
+    <w:p/>
     <w:p>
       <w:pPr>
         <w:pStyle w:val="Retraitnormal1"/>
@@ -9012,7 +9094,15 @@
     </w:p>
     <w:p>
       <w:r>
-        <w:t>Cependant j’ajouterai une validation par e-mail de compte car si le mail inscrit est faux une réinitialisation de compte par mail est inutile. Mais puisque ce n’est pas du cahier des charges ce n’est pas nécessaire.</w:t>
+        <w:t xml:space="preserve">Cependant j’ajouterai une validation par </w:t>
+      </w:r>
+      <w:proofErr w:type="gramStart"/>
+      <w:r>
+        <w:t>e-mail</w:t>
+      </w:r>
+      <w:proofErr w:type="gramEnd"/>
+      <w:r>
+        <w:t xml:space="preserve"> de compte car si le mail inscrit est faux une réinitialisation de compte par mail est inutile. Mais puisque ce n’est pas du cahier des charges ce n’est pas nécessaire.</w:t>
       </w:r>
     </w:p>
     <w:p>
@@ -9124,296 +9214,59 @@
     </w:p>
     <w:p>
       <w:pPr>
-        <w:jc w:val="center"/>
-      </w:pPr>
-    </w:p>
-    <w:p>
-      <w:pPr>
-        <w:pStyle w:val="Retraitnormal1"/>
-        <w:numPr>
-          <w:ilvl w:val="0"/>
-          <w:numId w:val="0"/>
-        </w:numPr>
-        <w:ind w:left="360"/>
-        <w:rPr>
-          <w:rFonts w:ascii="Arial" w:hAnsi="Arial"/>
-          <w:sz w:val="24"/>
-          <w:szCs w:val="14"/>
-          <w:lang w:eastAsia="fr-FR"/>
-        </w:rPr>
-      </w:pPr>
-    </w:p>
-    <w:p>
-      <w:pPr>
         <w:pStyle w:val="Titre3"/>
       </w:pPr>
-      <w:bookmarkStart w:id="11" w:name="_Toc165270379"/>
-      <w:r>
-        <w:t>User story (Changement de joueur)</w:t>
-      </w:r>
-      <w:r>
-        <w:t> :</w:t>
-      </w:r>
-      <w:bookmarkEnd w:id="11"/>
-    </w:p>
-    <w:p>
-      <w:pPr>
-        <w:pStyle w:val="Retraitnormal1"/>
-        <w:numPr>
-          <w:ilvl w:val="0"/>
-          <w:numId w:val="0"/>
-        </w:numPr>
-        <w:ind w:left="360"/>
-        <w:rPr>
-          <w:rFonts w:ascii="Arial" w:hAnsi="Arial"/>
-          <w:sz w:val="24"/>
-          <w:szCs w:val="14"/>
-          <w:lang w:eastAsia="fr-FR"/>
-        </w:rPr>
-      </w:pPr>
-    </w:p>
-    <w:p>
-      <w:pPr>
-        <w:pStyle w:val="Retraitnormal1"/>
-        <w:numPr>
-          <w:ilvl w:val="0"/>
-          <w:numId w:val="0"/>
-        </w:numPr>
-        <w:ind w:left="360"/>
-        <w:rPr>
-          <w:rFonts w:ascii="Arial" w:hAnsi="Arial"/>
-          <w:sz w:val="24"/>
-          <w:szCs w:val="14"/>
-          <w:lang w:eastAsia="fr-FR"/>
-        </w:rPr>
-      </w:pPr>
-      <w:r>
-        <w:rPr>
-          <w:rFonts w:ascii="Arial" w:hAnsi="Arial"/>
-          <w:sz w:val="24"/>
-          <w:szCs w:val="14"/>
-          <w:lang w:eastAsia="fr-FR"/>
-        </w:rPr>
-        <w:t>Lorsqu’on est en plein match je souhaite</w:t>
-      </w:r>
-      <w:r>
-        <w:rPr>
-          <w:rFonts w:ascii="Arial" w:hAnsi="Arial"/>
-          <w:sz w:val="24"/>
-          <w:szCs w:val="14"/>
-          <w:lang w:eastAsia="fr-FR"/>
-        </w:rPr>
-        <w:t xml:space="preserve"> pouvoir</w:t>
-      </w:r>
-      <w:r>
-        <w:rPr>
-          <w:rFonts w:ascii="Arial" w:hAnsi="Arial"/>
-          <w:sz w:val="24"/>
-          <w:szCs w:val="14"/>
-          <w:lang w:eastAsia="fr-FR"/>
-        </w:rPr>
-        <w:t xml:space="preserve"> faire des changements</w:t>
-      </w:r>
-      <w:r>
-        <w:rPr>
-          <w:rFonts w:ascii="Arial" w:hAnsi="Arial"/>
-          <w:sz w:val="24"/>
-          <w:szCs w:val="14"/>
-          <w:lang w:eastAsia="fr-FR"/>
-        </w:rPr>
-        <w:t xml:space="preserve"> de joueur. </w:t>
-      </w:r>
-      <w:r>
-        <w:rPr>
-          <w:rFonts w:ascii="Arial" w:hAnsi="Arial"/>
-          <w:sz w:val="24"/>
-          <w:szCs w:val="14"/>
-          <w:lang w:eastAsia="fr-FR"/>
-        </w:rPr>
-        <w:t xml:space="preserve">Je veux que </w:t>
-      </w:r>
-      <w:r>
-        <w:rPr>
-          <w:rFonts w:ascii="Arial" w:hAnsi="Arial"/>
-          <w:sz w:val="24"/>
-          <w:szCs w:val="14"/>
-          <w:lang w:eastAsia="fr-FR"/>
-        </w:rPr>
-        <w:t>pendant le match je puisse cliquer un bouton sous l’équipe qui m’affichera les joueurs dans une liste à ma gauche. Lorsqu’elle serra afficher qu’on puisse glisser déposer et que ça remplace le joueur sur qui a on a choisi</w:t>
-      </w:r>
-      <w:r>
-        <w:rPr>
-          <w:rFonts w:ascii="Arial" w:hAnsi="Arial"/>
-          <w:sz w:val="24"/>
-          <w:szCs w:val="14"/>
-          <w:lang w:eastAsia="fr-FR"/>
-        </w:rPr>
-        <w:t>.</w:t>
-      </w:r>
-    </w:p>
-    <w:p>
-      <w:pPr>
-        <w:pStyle w:val="Retraitnormal1"/>
-        <w:numPr>
-          <w:ilvl w:val="0"/>
-          <w:numId w:val="0"/>
-        </w:numPr>
-        <w:ind w:left="360"/>
-        <w:rPr>
-          <w:rFonts w:ascii="Arial" w:hAnsi="Arial"/>
-          <w:color w:val="000000" w:themeColor="text1"/>
-          <w:sz w:val="24"/>
-          <w:szCs w:val="14"/>
-          <w:lang w:eastAsia="fr-FR"/>
-        </w:rPr>
-      </w:pPr>
-      <w:r>
-        <w:rPr>
-          <w:rFonts w:ascii="Arial" w:hAnsi="Arial"/>
-          <w:sz w:val="24"/>
-          <w:szCs w:val="14"/>
-          <w:lang w:eastAsia="fr-FR"/>
-        </w:rPr>
-        <w:t xml:space="preserve">Pour se faire je dois regarder les règles </w:t>
-      </w:r>
-      <w:hyperlink r:id="rId21" w:history="1">
-        <w:r>
-          <w:rPr>
-            <w:rFonts w:ascii="Arial" w:hAnsi="Arial"/>
-            <w:color w:val="4472C4" w:themeColor="accent1"/>
-            <w:sz w:val="24"/>
-            <w:szCs w:val="14"/>
-            <w:lang w:eastAsia="fr-FR"/>
-          </w:rPr>
-          <w:t>FIVB-Volleyball_Rules2021_2024-FR-v2a.pdf (svrge.ch)</w:t>
-        </w:r>
-      </w:hyperlink>
-      <w:r>
-        <w:rPr>
-          <w:rFonts w:ascii="Arial" w:hAnsi="Arial"/>
-          <w:color w:val="4472C4" w:themeColor="accent1"/>
-          <w:sz w:val="24"/>
-          <w:szCs w:val="14"/>
-          <w:lang w:eastAsia="fr-FR"/>
-        </w:rPr>
-        <w:t xml:space="preserve">. </w:t>
-      </w:r>
-      <w:r>
-        <w:rPr>
-          <w:rFonts w:ascii="Arial" w:hAnsi="Arial"/>
-          <w:color w:val="000000" w:themeColor="text1"/>
-          <w:sz w:val="24"/>
-          <w:szCs w:val="14"/>
-          <w:lang w:eastAsia="fr-FR"/>
-        </w:rPr>
-        <w:t xml:space="preserve">Comprendre comment fonctionne le changement de joueur et l’implémenter dans le programme. </w:t>
-      </w:r>
-    </w:p>
-    <w:p>
-      <w:pPr>
-        <w:pStyle w:val="Retraitnormal1"/>
-        <w:numPr>
-          <w:ilvl w:val="0"/>
-          <w:numId w:val="0"/>
-        </w:numPr>
-        <w:ind w:left="360"/>
-        <w:rPr>
-          <w:rFonts w:ascii="Arial" w:hAnsi="Arial"/>
-          <w:color w:val="000000" w:themeColor="text1"/>
-          <w:sz w:val="24"/>
-          <w:szCs w:val="14"/>
-          <w:lang w:eastAsia="fr-FR"/>
-        </w:rPr>
-      </w:pPr>
-    </w:p>
-    <w:p>
-      <w:pPr>
-        <w:pStyle w:val="Retraitnormal1"/>
-        <w:numPr>
-          <w:ilvl w:val="0"/>
-          <w:numId w:val="0"/>
-        </w:numPr>
-        <w:ind w:left="360"/>
-        <w:rPr>
-          <w:rFonts w:ascii="Arial" w:hAnsi="Arial"/>
-          <w:color w:val="000000" w:themeColor="text1"/>
-          <w:sz w:val="24"/>
-          <w:szCs w:val="14"/>
-          <w:lang w:eastAsia="fr-FR"/>
-        </w:rPr>
-      </w:pPr>
-      <w:r>
-        <w:rPr>
-          <w:rFonts w:ascii="Arial" w:hAnsi="Arial"/>
-          <w:color w:val="000000" w:themeColor="text1"/>
-          <w:sz w:val="24"/>
-          <w:szCs w:val="14"/>
-          <w:lang w:eastAsia="fr-FR"/>
-        </w:rPr>
-        <w:t>Logique :</w:t>
-      </w:r>
-    </w:p>
-    <w:p>
-      <w:pPr>
-        <w:pStyle w:val="Retraitnormal1"/>
-        <w:numPr>
-          <w:ilvl w:val="0"/>
-          <w:numId w:val="0"/>
-        </w:numPr>
-        <w:ind w:left="360"/>
-        <w:rPr>
-          <w:rFonts w:ascii="Arial" w:hAnsi="Arial"/>
-          <w:color w:val="000000" w:themeColor="text1"/>
-          <w:sz w:val="24"/>
-          <w:szCs w:val="14"/>
-          <w:lang w:eastAsia="fr-FR"/>
-        </w:rPr>
-      </w:pPr>
-    </w:p>
-    <w:p>
-      <w:pPr>
-        <w:pStyle w:val="Retraitnormal1"/>
-        <w:numPr>
-          <w:ilvl w:val="0"/>
-          <w:numId w:val="0"/>
-        </w:numPr>
-        <w:ind w:left="360"/>
-        <w:jc w:val="center"/>
-        <w:rPr>
-          <w:rFonts w:ascii="Arial" w:hAnsi="Arial"/>
-          <w:color w:val="000000" w:themeColor="text1"/>
-          <w:sz w:val="24"/>
-          <w:szCs w:val="14"/>
-          <w:lang w:eastAsia="fr-FR"/>
-        </w:rPr>
-      </w:pPr>
-    </w:p>
-    <w:p>
-      <w:pPr>
-        <w:pStyle w:val="Retraitnormal1"/>
-        <w:numPr>
-          <w:ilvl w:val="0"/>
-          <w:numId w:val="0"/>
-        </w:numPr>
-        <w:rPr>
-          <w:rFonts w:ascii="Arial" w:hAnsi="Arial"/>
-          <w:sz w:val="24"/>
-          <w:szCs w:val="14"/>
-          <w:lang w:eastAsia="fr-FR"/>
-        </w:rPr>
-      </w:pPr>
-    </w:p>
-    <w:p>
-      <w:pPr>
-        <w:rPr>
-          <w:szCs w:val="14"/>
-        </w:rPr>
-      </w:pPr>
-      <w:r>
-        <w:rPr>
-          <w:szCs w:val="14"/>
-        </w:rPr>
-        <w:br w:type="page"/>
+      <w:r>
+        <w:lastRenderedPageBreak/>
+        <w:t>Vérification de compte</w:t>
+      </w:r>
+    </w:p>
+    <w:p/>
+    <w:p>
+      <w:r>
+        <w:t>Ce que j’entends avec une vérif de compte c’est qu’au début de la page qui va chercher la vue on va vérifier la connexion au compte et grâce à ça recevoir le rôle de la personne. Ça va nous permettre d’effectuer les modifications sur les pages par rapport au rôle reçu.</w:t>
+      </w:r>
+    </w:p>
+    <w:p/>
+    <w:p>
+      <w:pPr>
+        <w:pStyle w:val="Titre3"/>
+      </w:pPr>
+      <w:r>
+        <w:t>QR Code</w:t>
+      </w:r>
+    </w:p>
+    <w:p/>
+    <w:p>
+      <w:r>
+        <w:t>Pour implémenter des QR Code dans mon site internet pour l’affichage des profils du marqueur et de l’arbitre</w:t>
+      </w:r>
+      <w:r>
+        <w:t xml:space="preserve"> je vais utiliser la librairie « </w:t>
+      </w:r>
+      <w:proofErr w:type="spellStart"/>
+      <w:r>
+        <w:t>phpqrcode</w:t>
+      </w:r>
+      <w:proofErr w:type="spellEnd"/>
+      <w:r>
+        <w:t xml:space="preserve"> » qui permet de générer une image grâce </w:t>
+      </w:r>
+      <w:proofErr w:type="gramStart"/>
+      <w:r>
+        <w:t>a</w:t>
+      </w:r>
+      <w:proofErr w:type="gramEnd"/>
+      <w:r>
+        <w:t xml:space="preserve"> un URL. Je vais ensuite pouvoir afficher ses images sur mon site. Ses images je vais les stocker dans le fichier images/</w:t>
+      </w:r>
+      <w:proofErr w:type="spellStart"/>
+      <w:r>
+        <w:t>qrcode</w:t>
+      </w:r>
+      <w:proofErr w:type="spellEnd"/>
+      <w:r>
+        <w:t>/ que je vais devoir créer.</w:t>
       </w:r>
     </w:p>
     <w:p>
@@ -9425,17 +9278,16 @@
           <w:iCs/>
         </w:rPr>
       </w:pPr>
-      <w:bookmarkStart w:id="12" w:name="_Toc165270380"/>
-      <w:bookmarkStart w:id="13" w:name="_Toc71691012"/>
+      <w:bookmarkStart w:id="11" w:name="_Toc165270380"/>
+      <w:bookmarkStart w:id="12" w:name="_Toc71691012"/>
       <w:r>
         <w:rPr>
           <w:i w:val="0"/>
           <w:iCs/>
         </w:rPr>
-        <w:lastRenderedPageBreak/>
         <w:t>Analyse fonctionnelle</w:t>
       </w:r>
-      <w:bookmarkEnd w:id="12"/>
+      <w:bookmarkEnd w:id="11"/>
     </w:p>
     <w:p>
       <w:pPr>
@@ -9653,7 +9505,15 @@
           </w:p>
           <w:p>
             <w:r>
-              <w:t xml:space="preserve">Quand j'inscris mon e-mail lié à mon compte </w:t>
+              <w:t xml:space="preserve">Quand j'inscris mon </w:t>
+            </w:r>
+            <w:proofErr w:type="gramStart"/>
+            <w:r>
+              <w:t>e-mail</w:t>
+            </w:r>
+            <w:proofErr w:type="gramEnd"/>
+            <w:r>
+              <w:t xml:space="preserve"> lié à mon compte </w:t>
             </w:r>
             <w:proofErr w:type="spellStart"/>
             <w:r>
@@ -9757,6 +9617,7 @@
           </w:p>
           <w:p>
             <w:r>
+              <w:lastRenderedPageBreak/>
               <w:t>Quand j'appuie sur enter</w:t>
             </w:r>
           </w:p>
@@ -9782,7 +9643,6 @@
         <w:rPr>
           <w:noProof/>
         </w:rPr>
-        <w:lastRenderedPageBreak/>
         <w:drawing>
           <wp:inline distT="0" distB="0" distL="0" distR="0" wp14:anchorId="1E5A4202" wp14:editId="3527BB27">
             <wp:extent cx="4599859" cy="3343275"/>
@@ -9801,7 +9661,7 @@
                     </pic:cNvPicPr>
                   </pic:nvPicPr>
                   <pic:blipFill>
-                    <a:blip r:embed="rId22">
+                    <a:blip r:embed="rId21">
                       <a:extLst>
                         <a:ext uri="{28A0092B-C50C-407E-A947-70E740481C1C}">
                           <a14:useLocalDpi xmlns:a14="http://schemas.microsoft.com/office/drawing/2010/main" val="0"/>
@@ -9868,7 +9728,7 @@
                     </pic:cNvPicPr>
                   </pic:nvPicPr>
                   <pic:blipFill>
-                    <a:blip r:embed="rId23">
+                    <a:blip r:embed="rId22">
                       <a:extLst>
                         <a:ext uri="{28A0092B-C50C-407E-A947-70E740481C1C}">
                           <a14:useLocalDpi xmlns:a14="http://schemas.microsoft.com/office/drawing/2010/main" val="0"/>
@@ -9931,7 +9791,7 @@
                     </pic:cNvPicPr>
                   </pic:nvPicPr>
                   <pic:blipFill>
-                    <a:blip r:embed="rId24">
+                    <a:blip r:embed="rId23">
                       <a:extLst>
                         <a:ext uri="{28A0092B-C50C-407E-A947-70E740481C1C}">
                           <a14:useLocalDpi xmlns:a14="http://schemas.microsoft.com/office/drawing/2010/main" val="0"/>
@@ -10077,7 +9937,15 @@
           </w:tcPr>
           <w:p>
             <w:r>
-              <w:t>Page gestion de compte (vue utilisateur non admin)</w:t>
+              <w:t xml:space="preserve">Page gestion de compte (vue utilisateur </w:t>
+            </w:r>
+            <w:proofErr w:type="gramStart"/>
+            <w:r>
+              <w:t>non admin</w:t>
+            </w:r>
+            <w:proofErr w:type="gramEnd"/>
+            <w:r>
+              <w:t>)</w:t>
             </w:r>
           </w:p>
         </w:tc>
@@ -10143,8 +10011,13 @@
           </w:tcPr>
           <w:p>
             <w:r>
-              <w:t>Page création de user</w:t>
+              <w:t xml:space="preserve">Page création </w:t>
             </w:r>
+            <w:proofErr w:type="gramStart"/>
+            <w:r>
+              <w:t>de user</w:t>
+            </w:r>
+            <w:proofErr w:type="gramEnd"/>
           </w:p>
         </w:tc>
         <w:tc>
@@ -10176,7 +10049,15 @@
           </w:tcPr>
           <w:p>
             <w:r>
-              <w:t>Page profil (vue utilisateur non admin)</w:t>
+              <w:t xml:space="preserve">Page profil (vue utilisateur </w:t>
+            </w:r>
+            <w:proofErr w:type="gramStart"/>
+            <w:r>
+              <w:t>non admin</w:t>
+            </w:r>
+            <w:proofErr w:type="gramEnd"/>
+            <w:r>
+              <w:t>)</w:t>
             </w:r>
           </w:p>
         </w:tc>
@@ -10267,7 +10148,7 @@
                     </pic:cNvPicPr>
                   </pic:nvPicPr>
                   <pic:blipFill>
-                    <a:blip r:embed="rId25">
+                    <a:blip r:embed="rId24">
                       <a:extLst>
                         <a:ext uri="{28A0092B-C50C-407E-A947-70E740481C1C}">
                           <a14:useLocalDpi xmlns:a14="http://schemas.microsoft.com/office/drawing/2010/main" val="0"/>
@@ -10330,7 +10211,7 @@
                     </pic:cNvPicPr>
                   </pic:nvPicPr>
                   <pic:blipFill>
-                    <a:blip r:embed="rId26">
+                    <a:blip r:embed="rId25">
                       <a:extLst>
                         <a:ext uri="{28A0092B-C50C-407E-A947-70E740481C1C}">
                           <a14:useLocalDpi xmlns:a14="http://schemas.microsoft.com/office/drawing/2010/main" val="0"/>
@@ -10393,7 +10274,7 @@
                     </pic:cNvPicPr>
                   </pic:nvPicPr>
                   <pic:blipFill>
-                    <a:blip r:embed="rId27">
+                    <a:blip r:embed="rId26">
                       <a:extLst>
                         <a:ext uri="{28A0092B-C50C-407E-A947-70E740481C1C}">
                           <a14:useLocalDpi xmlns:a14="http://schemas.microsoft.com/office/drawing/2010/main" val="0"/>
@@ -10460,7 +10341,7 @@
                     </pic:cNvPicPr>
                   </pic:nvPicPr>
                   <pic:blipFill>
-                    <a:blip r:embed="rId28">
+                    <a:blip r:embed="rId27">
                       <a:extLst>
                         <a:ext uri="{28A0092B-C50C-407E-A947-70E740481C1C}">
                           <a14:useLocalDpi xmlns:a14="http://schemas.microsoft.com/office/drawing/2010/main" val="0"/>
@@ -10722,8 +10603,13 @@
             <w:shd w:val="clear" w:color="auto" w:fill="E2EFD9" w:themeFill="accent6" w:themeFillTint="33"/>
           </w:tcPr>
           <w:p>
+            <w:proofErr w:type="gramStart"/>
             <w:r>
-              <w:t>Authentification fin de match</w:t>
+              <w:t>Authentification fin</w:t>
+            </w:r>
+            <w:proofErr w:type="gramEnd"/>
+            <w:r>
+              <w:t xml:space="preserve"> de match</w:t>
             </w:r>
           </w:p>
         </w:tc>
@@ -10791,8 +10677,13 @@
               <w:t>Une signature liée</w:t>
             </w:r>
             <w:r>
-              <w:t xml:space="preserve"> au marqueur et au match survient dans la base de donnée</w:t>
+              <w:t xml:space="preserve"> au marqueur et au match survient dans la base de </w:t>
             </w:r>
+            <w:proofErr w:type="gramStart"/>
+            <w:r>
+              <w:t>donnée</w:t>
+            </w:r>
+            <w:proofErr w:type="gramEnd"/>
           </w:p>
         </w:tc>
       </w:tr>
@@ -10897,7 +10788,7 @@
                     </pic:cNvPicPr>
                   </pic:nvPicPr>
                   <pic:blipFill>
-                    <a:blip r:embed="rId29">
+                    <a:blip r:embed="rId28">
                       <a:extLst>
                         <a:ext uri="{28A0092B-C50C-407E-A947-70E740481C1C}">
                           <a14:useLocalDpi xmlns:a14="http://schemas.microsoft.com/office/drawing/2010/main" val="0"/>
@@ -11156,8 +11047,13 @@
               <w:t>Une signature liée</w:t>
             </w:r>
             <w:r>
-              <w:t xml:space="preserve"> au match et a l'arbitre est générée dans la base de donnée</w:t>
+              <w:t xml:space="preserve"> au match et a l'arbitre est générée dans la base de </w:t>
             </w:r>
+            <w:proofErr w:type="gramStart"/>
+            <w:r>
+              <w:t>donnée</w:t>
+            </w:r>
+            <w:proofErr w:type="gramEnd"/>
           </w:p>
         </w:tc>
       </w:tr>
@@ -11226,7 +11122,7 @@
                     </pic:cNvPicPr>
                   </pic:nvPicPr>
                   <pic:blipFill>
-                    <a:blip r:embed="rId30">
+                    <a:blip r:embed="rId29">
                       <a:extLst>
                         <a:ext uri="{28A0092B-C50C-407E-A947-70E740481C1C}">
                           <a14:useLocalDpi xmlns:a14="http://schemas.microsoft.com/office/drawing/2010/main" val="0"/>
@@ -11378,7 +11274,15 @@
           </w:p>
           <w:p>
             <w:r>
-              <w:t>Quand le site valident l'URL</w:t>
+              <w:t xml:space="preserve">Quand le site </w:t>
+            </w:r>
+            <w:proofErr w:type="gramStart"/>
+            <w:r>
+              <w:t>valident</w:t>
+            </w:r>
+            <w:proofErr w:type="gramEnd"/>
+            <w:r>
+              <w:t xml:space="preserve"> l'URL</w:t>
             </w:r>
           </w:p>
           <w:p>
@@ -11491,10 +11395,12 @@
               <w:t xml:space="preserve">Un bouton "Consulter" s'affiche et nous amène </w:t>
             </w:r>
             <w:proofErr w:type="spellStart"/>
+            <w:proofErr w:type="gramStart"/>
             <w:r>
               <w:t>a</w:t>
             </w:r>
             <w:proofErr w:type="spellEnd"/>
+            <w:proofErr w:type="gramEnd"/>
             <w:r>
               <w:t xml:space="preserve"> la feuille de match</w:t>
             </w:r>
@@ -11539,6 +11445,16 @@
       <w:pPr>
         <w:jc w:val="center"/>
       </w:pPr>
+    </w:p>
+    <w:p>
+      <w:pPr>
+        <w:jc w:val="center"/>
+      </w:pPr>
+    </w:p>
+    <w:p>
+      <w:pPr>
+        <w:jc w:val="center"/>
+      </w:pPr>
       <w:r>
         <w:rPr>
           <w:noProof/>
@@ -11562,7 +11478,7 @@
                     </pic:cNvPicPr>
                   </pic:nvPicPr>
                   <pic:blipFill>
-                    <a:blip r:embed="rId31">
+                    <a:blip r:embed="rId30">
                       <a:extLst>
                         <a:ext uri="{28A0092B-C50C-407E-A947-70E740481C1C}">
                           <a14:useLocalDpi xmlns:a14="http://schemas.microsoft.com/office/drawing/2010/main" val="0"/>
@@ -11629,7 +11545,7 @@
                     </pic:cNvPicPr>
                   </pic:nvPicPr>
                   <pic:blipFill>
-                    <a:blip r:embed="rId32">
+                    <a:blip r:embed="rId31">
                       <a:extLst>
                         <a:ext uri="{28A0092B-C50C-407E-A947-70E740481C1C}">
                           <a14:useLocalDpi xmlns:a14="http://schemas.microsoft.com/office/drawing/2010/main" val="0"/>
@@ -11674,7 +11590,7 @@
           <w:iCs/>
         </w:rPr>
       </w:pPr>
-      <w:bookmarkStart w:id="14" w:name="_Toc165270384"/>
+      <w:bookmarkStart w:id="13" w:name="_Toc165270384"/>
       <w:r>
         <w:rPr>
           <w:i w:val="0"/>
@@ -11682,7 +11598,7 @@
         </w:rPr>
         <w:t xml:space="preserve">Stratégie de </w:t>
       </w:r>
-      <w:commentRangeStart w:id="15"/>
+      <w:commentRangeStart w:id="14"/>
       <w:r>
         <w:rPr>
           <w:i w:val="0"/>
@@ -11690,8 +11606,8 @@
         </w:rPr>
         <w:t>test</w:t>
       </w:r>
-      <w:bookmarkEnd w:id="13"/>
-      <w:commentRangeEnd w:id="15"/>
+      <w:bookmarkEnd w:id="12"/>
+      <w:commentRangeEnd w:id="14"/>
       <w:r>
         <w:rPr>
           <w:rStyle w:val="Marquedecommentaire"/>
@@ -11699,9 +11615,9 @@
           <w:i w:val="0"/>
           <w:u w:val="none"/>
         </w:rPr>
-        <w:commentReference w:id="15"/>
-      </w:r>
-      <w:bookmarkEnd w:id="14"/>
+        <w:commentReference w:id="14"/>
+      </w:r>
+      <w:bookmarkEnd w:id="13"/>
     </w:p>
     <w:p/>
     <w:p>
@@ -11776,9 +11692,9 @@
           <w:rFonts w:cs="Arial"/>
         </w:rPr>
       </w:pPr>
-      <w:bookmarkStart w:id="16" w:name="_Toc25553310"/>
-      <w:bookmarkStart w:id="17" w:name="_Toc71691015"/>
-      <w:bookmarkStart w:id="18" w:name="_Toc165270385"/>
+      <w:bookmarkStart w:id="15" w:name="_Toc25553310"/>
+      <w:bookmarkStart w:id="16" w:name="_Toc71691015"/>
+      <w:bookmarkStart w:id="17" w:name="_Toc165270385"/>
       <w:r>
         <w:rPr>
           <w:rFonts w:cs="Arial"/>
@@ -11792,9 +11708,9 @@
         </w:rPr>
         <w:t>isques techniques</w:t>
       </w:r>
+      <w:bookmarkEnd w:id="15"/>
       <w:bookmarkEnd w:id="16"/>
       <w:bookmarkEnd w:id="17"/>
-      <w:bookmarkEnd w:id="18"/>
     </w:p>
     <w:p>
       <w:r>
@@ -11812,16 +11728,16 @@
       <w:r>
         <w:t xml:space="preserve"> mais pas assez pour être rapide et bon en même </w:t>
       </w:r>
-      <w:commentRangeStart w:id="19"/>
+      <w:commentRangeStart w:id="18"/>
       <w:r>
         <w:t>temps</w:t>
       </w:r>
-      <w:commentRangeEnd w:id="19"/>
+      <w:commentRangeEnd w:id="18"/>
       <w:r>
         <w:rPr>
           <w:rStyle w:val="Marquedecommentaire"/>
         </w:rPr>
-        <w:commentReference w:id="19"/>
+        <w:commentReference w:id="18"/>
       </w:r>
     </w:p>
     <w:p>
@@ -11834,7 +11750,7 @@
           <w:color w:val="000000" w:themeColor="text1"/>
         </w:rPr>
       </w:pPr>
-      <w:bookmarkStart w:id="20" w:name="_Toc165270386"/>
+      <w:bookmarkStart w:id="19" w:name="_Toc165270386"/>
       <w:r>
         <w:rPr>
           <w:i w:val="0"/>
@@ -11859,7 +11775,7 @@
         </w:rPr>
         <w:t>ts</w:t>
       </w:r>
-      <w:bookmarkEnd w:id="20"/>
+      <w:bookmarkEnd w:id="19"/>
     </w:p>
     <w:p>
       <w:pPr>
@@ -11883,7 +11799,7 @@
           <w:i w:val="0"/>
         </w:rPr>
       </w:pPr>
-      <w:bookmarkStart w:id="21" w:name="_Toc165270387"/>
+      <w:bookmarkStart w:id="20" w:name="_Toc165270387"/>
       <w:r>
         <w:rPr>
           <w:rStyle w:val="Accentuation"/>
@@ -11891,7 +11807,7 @@
         </w:rPr>
         <w:t>Choix du matériel</w:t>
       </w:r>
-      <w:bookmarkEnd w:id="21"/>
+      <w:bookmarkEnd w:id="20"/>
     </w:p>
     <w:p/>
     <w:p>
@@ -11943,42 +11859,42 @@
       <w:pPr>
         <w:pStyle w:val="Titre3"/>
       </w:pPr>
-      <w:bookmarkStart w:id="22" w:name="_Toc165270388"/>
+      <w:bookmarkStart w:id="21" w:name="_Toc165270388"/>
       <w:r>
         <w:t>Systèmes d’exploitation</w:t>
       </w:r>
+      <w:bookmarkEnd w:id="21"/>
+    </w:p>
+    <w:p>
+      <w:pPr>
+        <w:ind w:left="708"/>
+      </w:pPr>
+    </w:p>
+    <w:p>
+      <w:pPr>
+        <w:ind w:left="708"/>
+      </w:pPr>
+      <w:r>
+        <w:t>Windows</w:t>
+      </w:r>
+      <w:r>
+        <w:t xml:space="preserve"> 10</w:t>
+      </w:r>
+    </w:p>
+    <w:p>
+      <w:pPr>
+        <w:ind w:left="708"/>
+      </w:pPr>
+    </w:p>
+    <w:p>
+      <w:pPr>
+        <w:pStyle w:val="Titre3"/>
+      </w:pPr>
+      <w:bookmarkStart w:id="22" w:name="_Toc165270389"/>
+      <w:r>
+        <w:t>Logiciel et outils</w:t>
+      </w:r>
       <w:bookmarkEnd w:id="22"/>
-    </w:p>
-    <w:p>
-      <w:pPr>
-        <w:ind w:left="708"/>
-      </w:pPr>
-    </w:p>
-    <w:p>
-      <w:pPr>
-        <w:ind w:left="708"/>
-      </w:pPr>
-      <w:r>
-        <w:t>Windows</w:t>
-      </w:r>
-      <w:r>
-        <w:t xml:space="preserve"> 10</w:t>
-      </w:r>
-    </w:p>
-    <w:p>
-      <w:pPr>
-        <w:ind w:left="708"/>
-      </w:pPr>
-    </w:p>
-    <w:p>
-      <w:pPr>
-        <w:pStyle w:val="Titre3"/>
-      </w:pPr>
-      <w:bookmarkStart w:id="23" w:name="_Toc165270389"/>
-      <w:r>
-        <w:t>Logiciel et outils</w:t>
-      </w:r>
-      <w:bookmarkEnd w:id="23"/>
     </w:p>
     <w:p/>
     <w:p>
@@ -12180,16 +12096,16 @@
         </w:tabs>
         <w:jc w:val="center"/>
       </w:pPr>
-      <w:bookmarkStart w:id="24" w:name="_Toc71703259"/>
-      <w:bookmarkStart w:id="25" w:name="_Toc165270390"/>
+      <w:bookmarkStart w:id="23" w:name="_Toc71703259"/>
+      <w:bookmarkStart w:id="24" w:name="_Toc165270390"/>
       <w:r>
         <w:t>R</w:t>
       </w:r>
+      <w:bookmarkEnd w:id="23"/>
+      <w:r>
+        <w:t>éalisation</w:t>
+      </w:r>
       <w:bookmarkEnd w:id="24"/>
-      <w:r>
-        <w:t>éalisation</w:t>
-      </w:r>
-      <w:bookmarkEnd w:id="25"/>
     </w:p>
     <w:p>
       <w:pPr>
@@ -12201,7 +12117,7 @@
           <w:u w:val="none"/>
         </w:rPr>
       </w:pPr>
-      <w:bookmarkStart w:id="26" w:name="_Toc165270391"/>
+      <w:bookmarkStart w:id="25" w:name="_Toc165270391"/>
       <w:r>
         <w:rPr>
           <w:i w:val="0"/>
@@ -12210,7 +12126,7 @@
         </w:rPr>
         <w:t>Installation</w:t>
       </w:r>
-      <w:bookmarkEnd w:id="26"/>
+      <w:bookmarkEnd w:id="25"/>
     </w:p>
     <w:p>
       <w:pPr>
@@ -12297,11 +12213,11 @@
       <w:pPr>
         <w:pStyle w:val="Titre3"/>
       </w:pPr>
-      <w:bookmarkStart w:id="27" w:name="_Toc165270392"/>
+      <w:bookmarkStart w:id="26" w:name="_Toc165270392"/>
       <w:r>
         <w:t>Git</w:t>
       </w:r>
-      <w:bookmarkEnd w:id="27"/>
+      <w:bookmarkEnd w:id="26"/>
     </w:p>
     <w:p/>
     <w:p>
@@ -12372,11 +12288,19 @@
                                 <w:lang w:val="fr-CH"/>
                               </w:rPr>
                             </w:pPr>
+                            <w:proofErr w:type="gramStart"/>
                             <w:r>
                               <w:rPr>
                                 <w:lang w:val="fr-CH"/>
                               </w:rPr>
-                              <w:t>git clone https://github.com/XCarrel/Volscore.git</w:t>
+                              <w:t>git</w:t>
+                            </w:r>
+                            <w:proofErr w:type="gramEnd"/>
+                            <w:r>
+                              <w:rPr>
+                                <w:lang w:val="fr-CH"/>
+                              </w:rPr>
+                              <w:t xml:space="preserve"> clone https://github.com/XCarrel/Volscore.git</w:t>
                             </w:r>
                           </w:p>
                         </w:txbxContent>
@@ -12436,11 +12360,11 @@
       <w:pPr>
         <w:pStyle w:val="Titre3"/>
       </w:pPr>
-      <w:bookmarkStart w:id="28" w:name="_Toc165270393"/>
+      <w:bookmarkStart w:id="27" w:name="_Toc165270393"/>
       <w:r>
         <w:t>Choco</w:t>
       </w:r>
-      <w:bookmarkEnd w:id="28"/>
+      <w:bookmarkEnd w:id="27"/>
     </w:p>
     <w:p/>
     <w:p>
@@ -12517,7 +12441,15 @@
                             </w:r>
                             <w:proofErr w:type="spellEnd"/>
                             <w:r>
-                              <w:t xml:space="preserve"> Bypass -Scope Process -Force; [</w:t>
+                              <w:t xml:space="preserve"> Bypass -Scope Process -</w:t>
+                            </w:r>
+                            <w:proofErr w:type="gramStart"/>
+                            <w:r>
+                              <w:t>Force;</w:t>
+                            </w:r>
+                            <w:proofErr w:type="gramEnd"/>
+                            <w:r>
+                              <w:t xml:space="preserve"> [</w:t>
                             </w:r>
                             <w:proofErr w:type="spellStart"/>
                             <w:r>
@@ -12685,16 +12617,16 @@
           <w:lang w:val="fr-CH"/>
         </w:rPr>
       </w:pPr>
-      <w:bookmarkStart w:id="29" w:name="_Toc165270394"/>
-      <w:bookmarkStart w:id="30" w:name="_Toc25553317"/>
-      <w:bookmarkStart w:id="31" w:name="_Toc71691022"/>
+      <w:bookmarkStart w:id="28" w:name="_Toc165270394"/>
+      <w:bookmarkStart w:id="29" w:name="_Toc25553317"/>
+      <w:bookmarkStart w:id="30" w:name="_Toc71691022"/>
       <w:r>
         <w:rPr>
           <w:lang w:val="fr-CH"/>
         </w:rPr>
         <w:t>PHP</w:t>
       </w:r>
-      <w:bookmarkEnd w:id="29"/>
+      <w:bookmarkEnd w:id="28"/>
     </w:p>
     <w:p>
       <w:pPr>
@@ -12792,11 +12724,19 @@
                                 <w:lang w:val="fr-CH"/>
                               </w:rPr>
                             </w:pPr>
+                            <w:proofErr w:type="gramStart"/>
                             <w:r>
                               <w:rPr>
                                 <w:lang w:val="fr-CH"/>
                               </w:rPr>
-                              <w:t xml:space="preserve">choco </w:t>
+                              <w:t>choco</w:t>
+                            </w:r>
+                            <w:proofErr w:type="gramEnd"/>
+                            <w:r>
+                              <w:rPr>
+                                <w:lang w:val="fr-CH"/>
+                              </w:rPr>
+                              <w:t xml:space="preserve"> </w:t>
                             </w:r>
                             <w:proofErr w:type="spellStart"/>
                             <w:r>
@@ -12935,14 +12875,14 @@
           <w:lang w:val="fr-CH"/>
         </w:rPr>
       </w:pPr>
-      <w:bookmarkStart w:id="32" w:name="_Toc165270395"/>
+      <w:bookmarkStart w:id="31" w:name="_Toc165270395"/>
       <w:r>
         <w:rPr>
           <w:lang w:val="fr-CH"/>
         </w:rPr>
         <w:t>MySQL</w:t>
       </w:r>
-      <w:bookmarkEnd w:id="32"/>
+      <w:bookmarkEnd w:id="31"/>
     </w:p>
     <w:p>
       <w:pPr>
@@ -13033,11 +12973,19 @@
                                 <w:lang w:val="fr-CH"/>
                               </w:rPr>
                             </w:pPr>
+                            <w:proofErr w:type="gramStart"/>
                             <w:r>
                               <w:rPr>
                                 <w:lang w:val="fr-CH"/>
                               </w:rPr>
-                              <w:t xml:space="preserve">choco </w:t>
+                              <w:t>choco</w:t>
+                            </w:r>
+                            <w:proofErr w:type="gramEnd"/>
+                            <w:r>
+                              <w:rPr>
+                                <w:lang w:val="fr-CH"/>
+                              </w:rPr>
+                              <w:t xml:space="preserve"> </w:t>
                             </w:r>
                             <w:proofErr w:type="spellStart"/>
                             <w:r>
@@ -13286,6 +13234,7 @@
                               </w:rPr>
                             </w:pPr>
                             <w:proofErr w:type="spellStart"/>
+                            <w:proofErr w:type="gramStart"/>
                             <w:r>
                               <w:rPr>
                                 <w:lang w:val="fr-CH"/>
@@ -13293,6 +13242,7 @@
                               <w:t>mysql</w:t>
                             </w:r>
                             <w:proofErr w:type="spellEnd"/>
+                            <w:proofErr w:type="gramEnd"/>
                             <w:r>
                               <w:rPr>
                                 <w:lang w:val="fr-CH"/>
@@ -13454,7 +13404,14 @@
         <w:rPr>
           <w:lang w:val="fr-CH"/>
         </w:rPr>
-        <w:t>Ensuite dans les .</w:t>
+        <w:t xml:space="preserve">Ensuite dans </w:t>
+      </w:r>
+      <w:proofErr w:type="gramStart"/>
+      <w:r>
+        <w:rPr>
+          <w:lang w:val="fr-CH"/>
+        </w:rPr>
+        <w:t>les .</w:t>
       </w:r>
       <w:proofErr w:type="spellStart"/>
       <w:r>
@@ -13464,6 +13421,7 @@
         <w:t>credentials</w:t>
       </w:r>
       <w:proofErr w:type="spellEnd"/>
+      <w:proofErr w:type="gramEnd"/>
       <w:r>
         <w:rPr>
           <w:lang w:val="fr-CH"/>
@@ -13505,7 +13463,7 @@
                     <pic:cNvPicPr/>
                   </pic:nvPicPr>
                   <pic:blipFill>
-                    <a:blip r:embed="rId33"/>
+                    <a:blip r:embed="rId32"/>
                     <a:stretch>
                       <a:fillRect/>
                     </a:stretch>
@@ -13547,7 +13505,7 @@
           <w:lang w:val="fr-CH"/>
         </w:rPr>
       </w:pPr>
-      <w:bookmarkStart w:id="33" w:name="_Toc165270396"/>
+      <w:bookmarkStart w:id="32" w:name="_Toc165270396"/>
       <w:proofErr w:type="spellStart"/>
       <w:r>
         <w:rPr>
@@ -13555,7 +13513,7 @@
         </w:rPr>
         <w:t>DBeaver</w:t>
       </w:r>
-      <w:bookmarkEnd w:id="33"/>
+      <w:bookmarkEnd w:id="32"/>
       <w:proofErr w:type="spellEnd"/>
     </w:p>
     <w:p>
@@ -13668,11 +13626,19 @@
                                 <w:lang w:val="fr-CH"/>
                               </w:rPr>
                             </w:pPr>
+                            <w:proofErr w:type="gramStart"/>
                             <w:r>
                               <w:rPr>
                                 <w:lang w:val="fr-CH"/>
                               </w:rPr>
-                              <w:t xml:space="preserve">choco </w:t>
+                              <w:t>choco</w:t>
+                            </w:r>
+                            <w:proofErr w:type="gramEnd"/>
+                            <w:r>
+                              <w:rPr>
+                                <w:lang w:val="fr-CH"/>
+                              </w:rPr>
+                              <w:t xml:space="preserve"> </w:t>
                             </w:r>
                             <w:proofErr w:type="spellStart"/>
                             <w:r>
@@ -13809,7 +13775,7 @@
           <w:lang w:val="fr-CH"/>
         </w:rPr>
       </w:pPr>
-      <w:bookmarkStart w:id="34" w:name="_Toc165270397"/>
+      <w:bookmarkStart w:id="33" w:name="_Toc165270397"/>
       <w:r>
         <w:rPr>
           <w:i w:val="0"/>
@@ -13819,7 +13785,7 @@
         </w:rPr>
         <w:t xml:space="preserve">Points de design </w:t>
       </w:r>
-      <w:commentRangeStart w:id="35"/>
+      <w:commentRangeStart w:id="34"/>
       <w:r>
         <w:rPr>
           <w:i w:val="0"/>
@@ -13829,7 +13795,7 @@
         </w:rPr>
         <w:t>spécifique</w:t>
       </w:r>
-      <w:commentRangeEnd w:id="35"/>
+      <w:commentRangeEnd w:id="34"/>
       <w:r>
         <w:rPr>
           <w:rStyle w:val="Marquedecommentaire"/>
@@ -13837,9 +13803,9 @@
           <w:i w:val="0"/>
           <w:u w:val="none"/>
         </w:rPr>
-        <w:commentReference w:id="35"/>
-      </w:r>
-      <w:bookmarkEnd w:id="34"/>
+        <w:commentReference w:id="34"/>
+      </w:r>
+      <w:bookmarkEnd w:id="33"/>
     </w:p>
     <w:p>
       <w:pPr>
@@ -13868,14 +13834,14 @@
           <w:lang w:val="fr-CH"/>
         </w:rPr>
       </w:pPr>
-      <w:bookmarkStart w:id="36" w:name="_Toc165270398"/>
+      <w:bookmarkStart w:id="35" w:name="_Toc165270398"/>
       <w:r>
         <w:rPr>
           <w:lang w:val="fr-CH"/>
         </w:rPr>
         <w:t>Select/Option</w:t>
       </w:r>
-      <w:bookmarkEnd w:id="36"/>
+      <w:bookmarkEnd w:id="35"/>
     </w:p>
     <w:p>
       <w:pPr>
@@ -13914,7 +13880,7 @@
           <w:iCs/>
         </w:rPr>
       </w:pPr>
-      <w:bookmarkStart w:id="37" w:name="_Toc165270399"/>
+      <w:bookmarkStart w:id="36" w:name="_Toc165270399"/>
       <w:r>
         <w:rPr>
           <w:i w:val="0"/>
@@ -13922,26 +13888,26 @@
         </w:rPr>
         <w:t>Déroulement</w:t>
       </w:r>
-      <w:bookmarkEnd w:id="37"/>
+      <w:bookmarkEnd w:id="36"/>
     </w:p>
     <w:p>
       <w:pPr>
         <w:pStyle w:val="Titre3"/>
       </w:pPr>
-      <w:bookmarkStart w:id="38" w:name="_Toc165270400"/>
-      <w:commentRangeStart w:id="39"/>
+      <w:bookmarkStart w:id="37" w:name="_Toc165270400"/>
+      <w:commentRangeStart w:id="38"/>
       <w:r>
         <w:t>Sprints</w:t>
       </w:r>
-      <w:commentRangeEnd w:id="39"/>
+      <w:commentRangeEnd w:id="38"/>
       <w:r>
         <w:rPr>
           <w:rStyle w:val="Marquedecommentaire"/>
           <w:b w:val="0"/>
         </w:rPr>
-        <w:commentReference w:id="39"/>
-      </w:r>
-      <w:bookmarkEnd w:id="38"/>
+        <w:commentReference w:id="38"/>
+      </w:r>
+      <w:bookmarkEnd w:id="37"/>
     </w:p>
     <w:p/>
     <w:p>
@@ -14057,6 +14023,7 @@
         <w:t xml:space="preserve">Alexander prend des notes durant la Sprint </w:t>
       </w:r>
       <w:proofErr w:type="spellStart"/>
+      <w:proofErr w:type="gramStart"/>
       <w:r>
         <w:rPr>
           <w:color w:val="000000" w:themeColor="text1"/>
@@ -14068,7 +14035,14 @@
         <w:rPr>
           <w:color w:val="000000" w:themeColor="text1"/>
         </w:rPr>
-        <w:t>: BIEN !</w:t>
+        <w:t>:</w:t>
+      </w:r>
+      <w:proofErr w:type="gramEnd"/>
+      <w:r>
+        <w:rPr>
+          <w:color w:val="000000" w:themeColor="text1"/>
+        </w:rPr>
+        <w:t xml:space="preserve"> BIEN !</w:t>
       </w:r>
     </w:p>
     <w:p>
@@ -14196,6 +14170,7 @@
         <w:t xml:space="preserve">- Nommage des </w:t>
       </w:r>
       <w:proofErr w:type="spellStart"/>
+      <w:proofErr w:type="gramStart"/>
       <w:r>
         <w:rPr>
           <w:bCs/>
@@ -14209,22 +14184,62 @@
           <w:bCs/>
           <w:color w:val="000000" w:themeColor="text1"/>
         </w:rPr>
-        <w:t>: nette amélioration. Détails restant: utiliser des verbes et le nom de la story pour faire plus court</w:t>
-      </w:r>
-    </w:p>
-    <w:p>
-      <w:pPr>
+        <w:t>:</w:t>
+      </w:r>
+      <w:proofErr w:type="gramEnd"/>
+      <w:r>
         <w:rPr>
           <w:bCs/>
           <w:color w:val="000000" w:themeColor="text1"/>
         </w:rPr>
-      </w:pPr>
+        <w:t xml:space="preserve"> nette amélioration. Détails </w:t>
+      </w:r>
+      <w:proofErr w:type="gramStart"/>
       <w:r>
         <w:rPr>
           <w:bCs/>
           <w:color w:val="000000" w:themeColor="text1"/>
         </w:rPr>
-        <w:t>- Utilisation de temps de projet pour le TPA: pas OK, à ne pas reproduire.</w:t>
+        <w:t>restant:</w:t>
+      </w:r>
+      <w:proofErr w:type="gramEnd"/>
+      <w:r>
+        <w:rPr>
+          <w:bCs/>
+          <w:color w:val="000000" w:themeColor="text1"/>
+        </w:rPr>
+        <w:t xml:space="preserve"> utiliser des verbes et le nom de la story pour faire plus court</w:t>
+      </w:r>
+    </w:p>
+    <w:p>
+      <w:pPr>
+        <w:rPr>
+          <w:bCs/>
+          <w:color w:val="000000" w:themeColor="text1"/>
+        </w:rPr>
+      </w:pPr>
+      <w:r>
+        <w:rPr>
+          <w:bCs/>
+          <w:color w:val="000000" w:themeColor="text1"/>
+        </w:rPr>
+        <w:t xml:space="preserve">- Utilisation de temps de projet pour le </w:t>
+      </w:r>
+      <w:proofErr w:type="gramStart"/>
+      <w:r>
+        <w:rPr>
+          <w:bCs/>
+          <w:color w:val="000000" w:themeColor="text1"/>
+        </w:rPr>
+        <w:t>TPA:</w:t>
+      </w:r>
+      <w:proofErr w:type="gramEnd"/>
+      <w:r>
+        <w:rPr>
+          <w:bCs/>
+          <w:color w:val="000000" w:themeColor="text1"/>
+        </w:rPr>
+        <w:t xml:space="preserve"> pas OK, à ne pas reproduire.</w:t>
       </w:r>
     </w:p>
     <w:p>
@@ -14376,7 +14391,7 @@
                     <pic:cNvPicPr/>
                   </pic:nvPicPr>
                   <pic:blipFill>
-                    <a:blip r:embed="rId34"/>
+                    <a:blip r:embed="rId33"/>
                     <a:stretch>
                       <a:fillRect/>
                     </a:stretch>
@@ -14413,20 +14428,20 @@
       <w:pPr>
         <w:pStyle w:val="Titre3"/>
       </w:pPr>
-      <w:bookmarkStart w:id="40" w:name="_Toc165270401"/>
-      <w:commentRangeStart w:id="41"/>
+      <w:bookmarkStart w:id="39" w:name="_Toc165270401"/>
+      <w:commentRangeStart w:id="40"/>
       <w:r>
         <w:t>Stories</w:t>
       </w:r>
-      <w:commentRangeEnd w:id="41"/>
+      <w:commentRangeEnd w:id="40"/>
       <w:r>
         <w:rPr>
           <w:rStyle w:val="Marquedecommentaire"/>
           <w:b w:val="0"/>
         </w:rPr>
-        <w:commentReference w:id="41"/>
-      </w:r>
-      <w:bookmarkEnd w:id="40"/>
+        <w:commentReference w:id="40"/>
+      </w:r>
+      <w:bookmarkEnd w:id="39"/>
     </w:p>
     <w:p/>
     <w:p>
@@ -14501,7 +14516,7 @@
                     </pic:cNvPicPr>
                   </pic:nvPicPr>
                   <pic:blipFill>
-                    <a:blip r:embed="rId35" cstate="print">
+                    <a:blip r:embed="rId34" cstate="print">
                       <a:extLst>
                         <a:ext uri="{28A0092B-C50C-407E-A947-70E740481C1C}">
                           <a14:useLocalDpi xmlns:a14="http://schemas.microsoft.com/office/drawing/2010/main" val="0"/>
@@ -14611,7 +14626,21 @@
         <w:rPr>
           <w:color w:val="000000" w:themeColor="text1"/>
         </w:rPr>
-        <w:t>Premièrement je me suis renseigné sur le drag and drop, grâce au site internet ci-dessous j’ai vite compris comment ça fonctionnerai niveau technique. Pour la tache logique de l’implémenter sur des SELECT ça a été plus compliqué.</w:t>
+        <w:t xml:space="preserve">Premièrement je me suis renseigné sur le drag and drop, grâce au site internet ci-dessous j’ai vite compris comment ça fonctionnerai niveau technique. Pour la tache logique de l’implémenter sur </w:t>
+      </w:r>
+      <w:proofErr w:type="gramStart"/>
+      <w:r>
+        <w:rPr>
+          <w:color w:val="000000" w:themeColor="text1"/>
+        </w:rPr>
+        <w:t>des SELECT</w:t>
+      </w:r>
+      <w:proofErr w:type="gramEnd"/>
+      <w:r>
+        <w:rPr>
+          <w:color w:val="000000" w:themeColor="text1"/>
+        </w:rPr>
+        <w:t xml:space="preserve"> ça a été plus compliqué.</w:t>
       </w:r>
     </w:p>
     <w:p/>
@@ -14622,7 +14651,7 @@
         </w:rPr>
         <w:t xml:space="preserve">Lien : </w:t>
       </w:r>
-      <w:hyperlink r:id="rId36" w:history="1">
+      <w:hyperlink r:id="rId35" w:history="1">
         <w:r>
           <w:rPr>
             <w:rStyle w:val="Lienhypertexte"/>
@@ -14728,7 +14757,21 @@
         <w:rPr>
           <w:lang w:val="fr-CH"/>
         </w:rPr>
-        <w:t xml:space="preserve"> … J’ai fait en sorte que les SELECT ne change pas. A la place des DIV j’ai insérer des OPTION qui ont un style en CSS pour faire croire que </w:t>
+        <w:t xml:space="preserve"> … J’ai fait en sorte que </w:t>
+      </w:r>
+      <w:proofErr w:type="gramStart"/>
+      <w:r>
+        <w:rPr>
+          <w:lang w:val="fr-CH"/>
+        </w:rPr>
+        <w:t>les SELECT</w:t>
+      </w:r>
+      <w:proofErr w:type="gramEnd"/>
+      <w:r>
+        <w:rPr>
+          <w:lang w:val="fr-CH"/>
+        </w:rPr>
+        <w:t xml:space="preserve"> ne change pas. A la place des DIV j’ai insérer des OPTION qui ont un style en CSS pour faire croire que </w:t>
       </w:r>
       <w:r>
         <w:rPr>
@@ -14780,7 +14823,7 @@
                     </pic:cNvPicPr>
                   </pic:nvPicPr>
                   <pic:blipFill>
-                    <a:blip r:embed="rId37">
+                    <a:blip r:embed="rId36">
                       <a:extLst>
                         <a:ext uri="{28A0092B-C50C-407E-A947-70E740481C1C}">
                           <a14:useLocalDpi xmlns:a14="http://schemas.microsoft.com/office/drawing/2010/main" val="0"/>
@@ -14839,6 +14882,7 @@
         <w:t xml:space="preserve"> fonctionne j’ai dû intégrer le JS. </w:t>
       </w:r>
       <w:proofErr w:type="spellStart"/>
+      <w:proofErr w:type="gramStart"/>
       <w:r>
         <w:rPr>
           <w:lang w:val="fr-CH"/>
@@ -14850,7 +14894,14 @@
         <w:rPr>
           <w:lang w:val="fr-CH"/>
         </w:rPr>
-        <w:t xml:space="preserve">(), </w:t>
+        <w:t>(</w:t>
+      </w:r>
+      <w:proofErr w:type="gramEnd"/>
+      <w:r>
+        <w:rPr>
+          <w:lang w:val="fr-CH"/>
+        </w:rPr>
+        <w:t xml:space="preserve">), </w:t>
       </w:r>
       <w:proofErr w:type="spellStart"/>
       <w:r>
@@ -14892,7 +14943,21 @@
         <w:rPr>
           <w:lang w:val="fr-CH"/>
         </w:rPr>
-        <w:t xml:space="preserve"> mis sur chaque objet qui ont en besoins. Les SELECT ont le </w:t>
+        <w:t xml:space="preserve"> mis sur chaque objet qui ont en besoins. </w:t>
+      </w:r>
+      <w:proofErr w:type="gramStart"/>
+      <w:r>
+        <w:rPr>
+          <w:lang w:val="fr-CH"/>
+        </w:rPr>
+        <w:t>Les SELECT</w:t>
+      </w:r>
+      <w:proofErr w:type="gramEnd"/>
+      <w:r>
+        <w:rPr>
+          <w:lang w:val="fr-CH"/>
+        </w:rPr>
+        <w:t xml:space="preserve"> ont le </w:t>
       </w:r>
       <w:proofErr w:type="spellStart"/>
       <w:r>
@@ -14978,6 +15043,7 @@
         <w:t xml:space="preserve">Simplement la balise qui stocke les options de base on peut lui donner la méthode </w:t>
       </w:r>
       <w:proofErr w:type="spellStart"/>
+      <w:proofErr w:type="gramStart"/>
       <w:r>
         <w:rPr>
           <w:lang w:val="fr-CH"/>
@@ -14989,7 +15055,14 @@
         <w:rPr>
           <w:lang w:val="fr-CH"/>
         </w:rPr>
-        <w:t>().</w:t>
+        <w:t>(</w:t>
+      </w:r>
+      <w:proofErr w:type="gramEnd"/>
+      <w:r>
+        <w:rPr>
+          <w:lang w:val="fr-CH"/>
+        </w:rPr>
+        <w:t>).</w:t>
       </w:r>
     </w:p>
     <w:p>
@@ -15098,7 +15171,7 @@
                     <pic:cNvPicPr/>
                   </pic:nvPicPr>
                   <pic:blipFill>
-                    <a:blip r:embed="rId38"/>
+                    <a:blip r:embed="rId37"/>
                     <a:stretch>
                       <a:fillRect/>
                     </a:stretch>
@@ -15149,7 +15222,7 @@
                     </pic:cNvPicPr>
                   </pic:nvPicPr>
                   <pic:blipFill>
-                    <a:blip r:embed="rId39">
+                    <a:blip r:embed="rId38">
                       <a:extLst>
                         <a:ext uri="{28A0092B-C50C-407E-A947-70E740481C1C}">
                           <a14:useLocalDpi xmlns:a14="http://schemas.microsoft.com/office/drawing/2010/main" val="0"/>
@@ -15205,7 +15278,21 @@
         <w:rPr>
           <w:lang w:val="fr-CH"/>
         </w:rPr>
-        <w:t>La partie du drag/drop est la même qu’avant, par contre il y a plein de chose qui change par rapport à avant.</w:t>
+        <w:t xml:space="preserve">La partie du drag/drop est la même qu’avant, </w:t>
+      </w:r>
+      <w:proofErr w:type="gramStart"/>
+      <w:r>
+        <w:rPr>
+          <w:lang w:val="fr-CH"/>
+        </w:rPr>
+        <w:t>par contre</w:t>
+      </w:r>
+      <w:proofErr w:type="gramEnd"/>
+      <w:r>
+        <w:rPr>
+          <w:lang w:val="fr-CH"/>
+        </w:rPr>
+        <w:t xml:space="preserve"> il y a plein de chose qui change par rapport à avant.</w:t>
       </w:r>
     </w:p>
     <w:p>
@@ -15265,11 +15352,11 @@
           <w:iCs/>
         </w:rPr>
       </w:pPr>
-      <w:bookmarkStart w:id="42" w:name="_Toc165270402"/>
-      <w:bookmarkStart w:id="43" w:name="_Toc25553321"/>
-      <w:bookmarkStart w:id="44" w:name="_Toc71691025"/>
+      <w:bookmarkStart w:id="41" w:name="_Toc165270402"/>
+      <w:bookmarkStart w:id="42" w:name="_Toc25553321"/>
+      <w:bookmarkStart w:id="43" w:name="_Toc71691025"/>
+      <w:bookmarkEnd w:id="29"/>
       <w:bookmarkEnd w:id="30"/>
-      <w:bookmarkEnd w:id="31"/>
       <w:r>
         <w:rPr>
           <w:i w:val="0"/>
@@ -15277,7 +15364,7 @@
         </w:rPr>
         <w:t xml:space="preserve">Mise en place de l’environnement de </w:t>
       </w:r>
-      <w:commentRangeStart w:id="45"/>
+      <w:commentRangeStart w:id="44"/>
       <w:r>
         <w:rPr>
           <w:i w:val="0"/>
@@ -15285,7 +15372,7 @@
         </w:rPr>
         <w:t>travail</w:t>
       </w:r>
-      <w:commentRangeEnd w:id="45"/>
+      <w:commentRangeEnd w:id="44"/>
       <w:r>
         <w:rPr>
           <w:rStyle w:val="Marquedecommentaire"/>
@@ -15293,9 +15380,9 @@
           <w:i w:val="0"/>
           <w:u w:val="none"/>
         </w:rPr>
-        <w:commentReference w:id="45"/>
-      </w:r>
-      <w:bookmarkEnd w:id="42"/>
+        <w:commentReference w:id="44"/>
+      </w:r>
+      <w:bookmarkEnd w:id="41"/>
     </w:p>
     <w:p/>
     <w:p>
@@ -15319,7 +15406,7 @@
       <w:r>
         <w:t xml:space="preserve"> cette adresse </w:t>
       </w:r>
-      <w:hyperlink r:id="rId40" w:history="1">
+      <w:hyperlink r:id="rId39" w:history="1">
         <w:r>
           <w:rPr>
             <w:rStyle w:val="Lienhypertexte"/>
@@ -15356,7 +15443,7 @@
           <w:iCs/>
         </w:rPr>
       </w:pPr>
-      <w:bookmarkStart w:id="46" w:name="_Toc165270403"/>
+      <w:bookmarkStart w:id="45" w:name="_Toc165270403"/>
       <w:r>
         <w:rPr>
           <w:i w:val="0"/>
@@ -15364,7 +15451,7 @@
         </w:rPr>
         <w:t xml:space="preserve">Mise en place de l’environnement de </w:t>
       </w:r>
-      <w:commentRangeStart w:id="47"/>
+      <w:commentRangeStart w:id="46"/>
       <w:r>
         <w:rPr>
           <w:i w:val="0"/>
@@ -15372,7 +15459,7 @@
         </w:rPr>
         <w:t>test</w:t>
       </w:r>
-      <w:commentRangeEnd w:id="47"/>
+      <w:commentRangeEnd w:id="46"/>
       <w:r>
         <w:rPr>
           <w:rStyle w:val="Marquedecommentaire"/>
@@ -15380,9 +15467,9 @@
           <w:i w:val="0"/>
           <w:u w:val="none"/>
         </w:rPr>
-        <w:commentReference w:id="47"/>
-      </w:r>
-      <w:bookmarkEnd w:id="46"/>
+        <w:commentReference w:id="46"/>
+      </w:r>
+      <w:bookmarkEnd w:id="45"/>
     </w:p>
     <w:p>
       <w:pPr>
@@ -15413,7 +15500,7 @@
           <w:iCs/>
         </w:rPr>
       </w:pPr>
-      <w:bookmarkStart w:id="48" w:name="_Toc165270404"/>
+      <w:bookmarkStart w:id="47" w:name="_Toc165270404"/>
       <w:r>
         <w:rPr>
           <w:i w:val="0"/>
@@ -15421,7 +15508,7 @@
         </w:rPr>
         <w:t xml:space="preserve">Déploiement du </w:t>
       </w:r>
-      <w:commentRangeStart w:id="49"/>
+      <w:commentRangeStart w:id="48"/>
       <w:r>
         <w:rPr>
           <w:i w:val="0"/>
@@ -15429,7 +15516,7 @@
         </w:rPr>
         <w:t>produit</w:t>
       </w:r>
-      <w:commentRangeEnd w:id="49"/>
+      <w:commentRangeEnd w:id="48"/>
       <w:r>
         <w:rPr>
           <w:rStyle w:val="Marquedecommentaire"/>
@@ -15437,9 +15524,9 @@
           <w:i w:val="0"/>
           <w:u w:val="none"/>
         </w:rPr>
-        <w:commentReference w:id="49"/>
-      </w:r>
-      <w:bookmarkEnd w:id="48"/>
+        <w:commentReference w:id="48"/>
+      </w:r>
+      <w:bookmarkEnd w:id="47"/>
     </w:p>
     <w:p>
       <w:pPr>
@@ -15464,7 +15551,7 @@
           <w:iCs/>
         </w:rPr>
       </w:pPr>
-      <w:bookmarkStart w:id="50" w:name="_Toc165270405"/>
+      <w:bookmarkStart w:id="49" w:name="_Toc165270405"/>
       <w:r>
         <w:rPr>
           <w:i w:val="0"/>
@@ -15472,24 +15559,24 @@
         </w:rPr>
         <w:t>Description des test</w:t>
       </w:r>
+      <w:bookmarkEnd w:id="42"/>
+      <w:r>
+        <w:rPr>
+          <w:i w:val="0"/>
+          <w:iCs/>
+        </w:rPr>
+        <w:t xml:space="preserve">s </w:t>
+      </w:r>
+      <w:commentRangeStart w:id="50"/>
+      <w:r>
+        <w:rPr>
+          <w:i w:val="0"/>
+          <w:iCs/>
+        </w:rPr>
+        <w:t>effectués</w:t>
+      </w:r>
       <w:bookmarkEnd w:id="43"/>
-      <w:r>
-        <w:rPr>
-          <w:i w:val="0"/>
-          <w:iCs/>
-        </w:rPr>
-        <w:t xml:space="preserve">s </w:t>
-      </w:r>
-      <w:commentRangeStart w:id="51"/>
-      <w:r>
-        <w:rPr>
-          <w:i w:val="0"/>
-          <w:iCs/>
-        </w:rPr>
-        <w:t>effectués</w:t>
-      </w:r>
-      <w:bookmarkEnd w:id="44"/>
-      <w:commentRangeEnd w:id="51"/>
+      <w:commentRangeEnd w:id="50"/>
       <w:r>
         <w:rPr>
           <w:rStyle w:val="Marquedecommentaire"/>
@@ -15497,9 +15584,9 @@
           <w:i w:val="0"/>
           <w:u w:val="none"/>
         </w:rPr>
-        <w:commentReference w:id="51"/>
-      </w:r>
-      <w:bookmarkEnd w:id="50"/>
+        <w:commentReference w:id="50"/>
+      </w:r>
+      <w:bookmarkEnd w:id="49"/>
     </w:p>
     <w:p>
       <w:pPr>
@@ -15549,9 +15636,9 @@
           <w:i/>
         </w:rPr>
       </w:pPr>
-      <w:bookmarkStart w:id="52" w:name="_Toc25553323"/>
-    </w:p>
-    <w:bookmarkEnd w:id="52"/>
+      <w:bookmarkStart w:id="51" w:name="_Toc25553323"/>
+    </w:p>
+    <w:bookmarkEnd w:id="51"/>
     <w:p>
       <w:pPr>
         <w:pStyle w:val="En-tte"/>
@@ -15582,7 +15669,7 @@
                     <pic:cNvPicPr/>
                   </pic:nvPicPr>
                   <pic:blipFill>
-                    <a:blip r:embed="rId41"/>
+                    <a:blip r:embed="rId40"/>
                     <a:stretch>
                       <a:fillRect/>
                     </a:stretch>
@@ -15612,9 +15699,9 @@
           <w:iCs/>
         </w:rPr>
       </w:pPr>
-      <w:bookmarkStart w:id="53" w:name="_Toc25553326"/>
-      <w:bookmarkStart w:id="54" w:name="_Toc71691029"/>
-      <w:bookmarkStart w:id="55" w:name="_Toc165270407"/>
+      <w:bookmarkStart w:id="52" w:name="_Toc25553326"/>
+      <w:bookmarkStart w:id="53" w:name="_Toc71691029"/>
+      <w:bookmarkStart w:id="54" w:name="_Toc165270407"/>
       <w:r>
         <w:rPr>
           <w:i w:val="0"/>
@@ -15622,24 +15709,24 @@
         </w:rPr>
         <w:t>Liste des documents</w:t>
       </w:r>
+      <w:bookmarkEnd w:id="52"/>
+      <w:r>
+        <w:rPr>
+          <w:i w:val="0"/>
+          <w:iCs/>
+        </w:rPr>
+        <w:t xml:space="preserve"> </w:t>
+      </w:r>
+      <w:commentRangeStart w:id="55"/>
+      <w:r>
+        <w:rPr>
+          <w:i w:val="0"/>
+          <w:iCs/>
+        </w:rPr>
+        <w:t>fournis</w:t>
+      </w:r>
       <w:bookmarkEnd w:id="53"/>
-      <w:r>
-        <w:rPr>
-          <w:i w:val="0"/>
-          <w:iCs/>
-        </w:rPr>
-        <w:t xml:space="preserve"> </w:t>
-      </w:r>
-      <w:commentRangeStart w:id="56"/>
-      <w:r>
-        <w:rPr>
-          <w:i w:val="0"/>
-          <w:iCs/>
-        </w:rPr>
-        <w:t>fournis</w:t>
-      </w:r>
-      <w:bookmarkEnd w:id="54"/>
-      <w:commentRangeEnd w:id="56"/>
+      <w:commentRangeEnd w:id="55"/>
       <w:r>
         <w:rPr>
           <w:rStyle w:val="Marquedecommentaire"/>
@@ -15647,9 +15734,9 @@
           <w:i w:val="0"/>
           <w:u w:val="none"/>
         </w:rPr>
-        <w:commentReference w:id="56"/>
-      </w:r>
-      <w:bookmarkEnd w:id="55"/>
+        <w:commentReference w:id="55"/>
+      </w:r>
+      <w:bookmarkEnd w:id="54"/>
     </w:p>
     <w:p>
       <w:pPr>
@@ -15669,7 +15756,7 @@
           <w:iCs/>
         </w:rPr>
       </w:pPr>
-      <w:bookmarkStart w:id="57" w:name="_Toc165270408"/>
+      <w:bookmarkStart w:id="56" w:name="_Toc165270408"/>
       <w:r>
         <w:rPr>
           <w:i w:val="0"/>
@@ -15677,7 +15764,7 @@
         </w:rPr>
         <w:t>Utilisation de l’IA</w:t>
       </w:r>
-      <w:bookmarkEnd w:id="57"/>
+      <w:bookmarkEnd w:id="56"/>
     </w:p>
     <w:p/>
     <w:p>
@@ -15985,19 +16072,19 @@
         </w:tabs>
         <w:jc w:val="center"/>
       </w:pPr>
-      <w:bookmarkStart w:id="58" w:name="_Toc25553328"/>
-      <w:bookmarkStart w:id="59" w:name="_Toc71703263"/>
-      <w:bookmarkStart w:id="60" w:name="_Toc165270409"/>
+      <w:bookmarkStart w:id="57" w:name="_Toc25553328"/>
+      <w:bookmarkStart w:id="58" w:name="_Toc71703263"/>
+      <w:bookmarkStart w:id="59" w:name="_Toc165270409"/>
       <w:r>
         <w:lastRenderedPageBreak/>
         <w:t>C</w:t>
       </w:r>
+      <w:bookmarkEnd w:id="57"/>
       <w:bookmarkEnd w:id="58"/>
+      <w:r>
+        <w:t>onclusions</w:t>
+      </w:r>
       <w:bookmarkEnd w:id="59"/>
-      <w:r>
-        <w:t>onclusions</w:t>
-      </w:r>
-      <w:bookmarkEnd w:id="60"/>
     </w:p>
     <w:p>
       <w:pPr>
@@ -16015,7 +16102,7 @@
           <w:u w:val="none"/>
         </w:rPr>
       </w:pPr>
-      <w:bookmarkStart w:id="61" w:name="_Toc165270410"/>
+      <w:bookmarkStart w:id="60" w:name="_Toc165270410"/>
       <w:r>
         <w:rPr>
           <w:i w:val="0"/>
@@ -16024,7 +16111,7 @@
         </w:rPr>
         <w:t>Objectifs</w:t>
       </w:r>
-      <w:bookmarkEnd w:id="61"/>
+      <w:bookmarkEnd w:id="60"/>
     </w:p>
     <w:p>
       <w:pPr>
@@ -16036,7 +16123,7 @@
           <w:u w:val="none"/>
         </w:rPr>
       </w:pPr>
-      <w:bookmarkStart w:id="62" w:name="_Toc165270411"/>
+      <w:bookmarkStart w:id="61" w:name="_Toc165270411"/>
       <w:r>
         <w:rPr>
           <w:i w:val="0"/>
@@ -16053,7 +16140,7 @@
         </w:rPr>
         <w:t xml:space="preserve"> positifs / négatifs</w:t>
       </w:r>
-      <w:bookmarkEnd w:id="62"/>
+      <w:bookmarkEnd w:id="61"/>
     </w:p>
     <w:p>
       <w:pPr>
@@ -16065,7 +16152,7 @@
           <w:u w:val="none"/>
         </w:rPr>
       </w:pPr>
-      <w:bookmarkStart w:id="63" w:name="_Toc165270412"/>
+      <w:bookmarkStart w:id="62" w:name="_Toc165270412"/>
       <w:r>
         <w:rPr>
           <w:i w:val="0"/>
@@ -16074,7 +16161,7 @@
         </w:rPr>
         <w:t>Difficultés particulières</w:t>
       </w:r>
-      <w:bookmarkEnd w:id="63"/>
+      <w:bookmarkEnd w:id="62"/>
     </w:p>
     <w:p>
       <w:pPr>
@@ -16086,7 +16173,7 @@
           <w:u w:val="none"/>
         </w:rPr>
       </w:pPr>
-      <w:bookmarkStart w:id="64" w:name="_Toc165270413"/>
+      <w:bookmarkStart w:id="63" w:name="_Toc165270413"/>
       <w:r>
         <w:rPr>
           <w:i w:val="0"/>
@@ -16095,7 +16182,7 @@
         </w:rPr>
         <w:t>Suites possibles pour le projet</w:t>
       </w:r>
-      <w:bookmarkEnd w:id="64"/>
+      <w:bookmarkEnd w:id="63"/>
     </w:p>
     <w:p/>
     <w:p>
@@ -16106,16 +16193,16 @@
         </w:tabs>
         <w:jc w:val="center"/>
       </w:pPr>
-      <w:bookmarkStart w:id="65" w:name="_Toc71703264"/>
-      <w:bookmarkStart w:id="66" w:name="_Toc165270414"/>
+      <w:bookmarkStart w:id="64" w:name="_Toc71703264"/>
+      <w:bookmarkStart w:id="65" w:name="_Toc165270414"/>
       <w:r>
         <w:t>A</w:t>
       </w:r>
+      <w:bookmarkEnd w:id="64"/>
+      <w:r>
+        <w:t>nnexes</w:t>
+      </w:r>
       <w:bookmarkEnd w:id="65"/>
-      <w:r>
-        <w:t>nnexes</w:t>
-      </w:r>
-      <w:bookmarkEnd w:id="66"/>
     </w:p>
     <w:p/>
     <w:p>
@@ -16127,7 +16214,7 @@
           <w:iCs/>
         </w:rPr>
       </w:pPr>
-      <w:bookmarkStart w:id="67" w:name="_Toc165270415"/>
+      <w:bookmarkStart w:id="66" w:name="_Toc165270415"/>
       <w:r>
         <w:rPr>
           <w:i w:val="0"/>
@@ -16135,7 +16222,7 @@
         </w:rPr>
         <w:t>Résumé du rapport du TPI / version succincte de la documentation</w:t>
       </w:r>
-      <w:bookmarkEnd w:id="67"/>
+      <w:bookmarkEnd w:id="66"/>
     </w:p>
     <w:p/>
     <w:p/>
@@ -16148,8 +16235,8 @@
           <w:iCs/>
         </w:rPr>
       </w:pPr>
-      <w:bookmarkStart w:id="68" w:name="_Toc71703265"/>
-      <w:bookmarkStart w:id="69" w:name="_Toc165270416"/>
+      <w:bookmarkStart w:id="67" w:name="_Toc71703265"/>
+      <w:bookmarkStart w:id="68" w:name="_Toc165270416"/>
       <w:r>
         <w:rPr>
           <w:i w:val="0"/>
@@ -16157,8 +16244,8 @@
         </w:rPr>
         <w:t>Sources – Bibliographie</w:t>
       </w:r>
+      <w:bookmarkEnd w:id="67"/>
       <w:bookmarkEnd w:id="68"/>
-      <w:bookmarkEnd w:id="69"/>
     </w:p>
     <w:p>
       <w:pPr>
@@ -16177,9 +16264,9 @@
           <w:iCs/>
         </w:rPr>
       </w:pPr>
-      <w:bookmarkStart w:id="70" w:name="_Toc25553330"/>
-      <w:bookmarkStart w:id="71" w:name="_Toc71703266"/>
-      <w:bookmarkStart w:id="72" w:name="_Toc165270417"/>
+      <w:bookmarkStart w:id="69" w:name="_Toc25553330"/>
+      <w:bookmarkStart w:id="70" w:name="_Toc71703266"/>
+      <w:bookmarkStart w:id="71" w:name="_Toc165270417"/>
       <w:r>
         <w:rPr>
           <w:i w:val="0"/>
@@ -16187,16 +16274,16 @@
         </w:rPr>
         <w:t xml:space="preserve">Journal de </w:t>
       </w:r>
+      <w:bookmarkEnd w:id="69"/>
       <w:bookmarkEnd w:id="70"/>
+      <w:r>
+        <w:rPr>
+          <w:i w:val="0"/>
+          <w:iCs/>
+        </w:rPr>
+        <w:t>travail</w:t>
+      </w:r>
       <w:bookmarkEnd w:id="71"/>
-      <w:r>
-        <w:rPr>
-          <w:i w:val="0"/>
-          <w:iCs/>
-        </w:rPr>
-        <w:t>travail</w:t>
-      </w:r>
-      <w:bookmarkEnd w:id="72"/>
     </w:p>
     <w:p/>
     <w:p>
@@ -16219,9 +16306,9 @@
           <w:iCs/>
         </w:rPr>
       </w:pPr>
-      <w:bookmarkStart w:id="73" w:name="_Toc25553332"/>
-      <w:bookmarkStart w:id="74" w:name="_Toc71703268"/>
-      <w:bookmarkStart w:id="75" w:name="_Toc165270418"/>
+      <w:bookmarkStart w:id="72" w:name="_Toc25553332"/>
+      <w:bookmarkStart w:id="73" w:name="_Toc71703268"/>
+      <w:bookmarkStart w:id="74" w:name="_Toc165270418"/>
       <w:r>
         <w:rPr>
           <w:i w:val="0"/>
@@ -16229,9 +16316,9 @@
         </w:rPr>
         <w:t>Manuel d'Utilisation</w:t>
       </w:r>
+      <w:bookmarkEnd w:id="72"/>
       <w:bookmarkEnd w:id="73"/>
       <w:bookmarkEnd w:id="74"/>
-      <w:bookmarkEnd w:id="75"/>
     </w:p>
     <w:p/>
     <w:p>
@@ -16243,9 +16330,9 @@
           <w:iCs/>
         </w:rPr>
       </w:pPr>
-      <w:bookmarkStart w:id="76" w:name="_Toc71703270"/>
-      <w:bookmarkStart w:id="77" w:name="_Toc25553334"/>
-      <w:bookmarkStart w:id="78" w:name="_Toc165270419"/>
+      <w:bookmarkStart w:id="75" w:name="_Toc71703270"/>
+      <w:bookmarkStart w:id="76" w:name="_Toc25553334"/>
+      <w:bookmarkStart w:id="77" w:name="_Toc165270419"/>
       <w:r>
         <w:rPr>
           <w:i w:val="0"/>
@@ -16260,9 +16347,9 @@
         </w:rPr>
         <w:t>rchives du projet</w:t>
       </w:r>
+      <w:bookmarkEnd w:id="75"/>
       <w:bookmarkEnd w:id="76"/>
       <w:bookmarkEnd w:id="77"/>
-      <w:bookmarkEnd w:id="78"/>
     </w:p>
     <w:p/>
     <w:p>
@@ -16294,8 +16381,8 @@
       </w:pPr>
     </w:p>
     <w:sectPr>
-      <w:headerReference w:type="default" r:id="rId42"/>
-      <w:footerReference w:type="default" r:id="rId43"/>
+      <w:headerReference w:type="default" r:id="rId41"/>
+      <w:footerReference w:type="default" r:id="rId42"/>
       <w:pgSz w:w="11906" w:h="16838" w:code="9"/>
       <w:pgMar w:top="1418" w:right="1418" w:bottom="1418" w:left="1418" w:header="720" w:footer="720" w:gutter="0"/>
       <w:cols w:space="720"/>
@@ -16538,7 +16625,7 @@
       </w:pPr>
     </w:p>
   </w:comment>
-  <w:comment w:id="15" w:author="Alexander Gaillard" w:date="2024-04-26T14:00:00Z" w:initials="AG">
+  <w:comment w:id="14" w:author="Alexander Gaillard" w:date="2024-04-26T14:00:00Z" w:initials="AG">
     <w:p>
       <w:pPr>
         <w:pStyle w:val="Commentaire"/>
@@ -16718,7 +16805,7 @@
       </w:pPr>
     </w:p>
   </w:comment>
-  <w:comment w:id="19" w:author="Alexander Gaillard" w:date="2024-04-26T14:00:00Z" w:initials="AG">
+  <w:comment w:id="18" w:author="Alexander Gaillard" w:date="2024-04-26T14:00:00Z" w:initials="AG">
     <w:p>
       <w:pPr>
         <w:pStyle w:val="Commentaire"/>
@@ -16870,7 +16957,7 @@
       </w:r>
     </w:p>
   </w:comment>
-  <w:comment w:id="35" w:author="Alexander Gaillard" w:date="2024-04-26T14:01:00Z" w:initials="AG">
+  <w:comment w:id="34" w:author="Alexander Gaillard" w:date="2024-04-26T14:01:00Z" w:initials="AG">
     <w:p>
       <w:pPr>
         <w:pStyle w:val="Commentaire"/>
@@ -17221,7 +17308,7 @@
       </w:r>
     </w:p>
   </w:comment>
-  <w:comment w:id="39" w:author="Alexander Gaillard" w:date="2024-04-26T14:01:00Z" w:initials="AG">
+  <w:comment w:id="38" w:author="Alexander Gaillard" w:date="2024-04-26T14:01:00Z" w:initials="AG">
     <w:p>
       <w:pPr>
         <w:pStyle w:val="Commentaire"/>
@@ -17245,7 +17332,7 @@
       </w:r>
     </w:p>
   </w:comment>
-  <w:comment w:id="41" w:author="Alexander Gaillard" w:date="2024-04-26T14:05:00Z" w:initials="AG">
+  <w:comment w:id="40" w:author="Alexander Gaillard" w:date="2024-04-26T14:05:00Z" w:initials="AG">
     <w:p>
       <w:pPr>
         <w:pStyle w:val="Commentaire"/>
@@ -17274,7 +17361,7 @@
       </w:r>
     </w:p>
   </w:comment>
-  <w:comment w:id="45" w:author="Alexander Gaillard" w:date="2024-04-26T14:06:00Z" w:initials="AG">
+  <w:comment w:id="44" w:author="Alexander Gaillard" w:date="2024-04-26T14:06:00Z" w:initials="AG">
     <w:p>
       <w:pPr>
         <w:pStyle w:val="Commentaire"/>
@@ -17356,7 +17443,7 @@
       </w:r>
     </w:p>
   </w:comment>
-  <w:comment w:id="47" w:author="Alexander Gaillard" w:date="2024-04-26T14:06:00Z" w:initials="AG">
+  <w:comment w:id="46" w:author="Alexander Gaillard" w:date="2024-04-26T14:06:00Z" w:initials="AG">
     <w:p>
       <w:pPr>
         <w:pStyle w:val="Commentaire"/>
@@ -17453,7 +17540,7 @@
       </w:r>
     </w:p>
   </w:comment>
-  <w:comment w:id="49" w:author="Alexander Gaillard" w:date="2024-04-26T14:07:00Z" w:initials="AG">
+  <w:comment w:id="48" w:author="Alexander Gaillard" w:date="2024-04-26T14:07:00Z" w:initials="AG">
     <w:p>
       <w:pPr>
         <w:pStyle w:val="Commentaire"/>
@@ -17556,7 +17643,7 @@
       </w:r>
     </w:p>
   </w:comment>
-  <w:comment w:id="51" w:author="Alexander Gaillard" w:date="2024-04-26T14:07:00Z" w:initials="AG">
+  <w:comment w:id="50" w:author="Alexander Gaillard" w:date="2024-04-26T14:07:00Z" w:initials="AG">
     <w:p>
       <w:pPr>
         <w:pStyle w:val="Commentaire"/>
@@ -17657,7 +17744,7 @@
       </w:r>
     </w:p>
   </w:comment>
-  <w:comment w:id="56" w:author="Alexander Gaillard" w:date="2024-04-26T14:07:00Z" w:initials="AG">
+  <w:comment w:id="55" w:author="Alexander Gaillard" w:date="2024-04-26T14:07:00Z" w:initials="AG">
     <w:p>
       <w:pPr>
         <w:pStyle w:val="Commentaire"/>
@@ -17831,12 +17918,21 @@
         <w:szCs w:val="16"/>
       </w:rPr>
     </w:pPr>
+    <w:proofErr w:type="gramStart"/>
     <w:r>
       <w:rPr>
         <w:sz w:val="16"/>
         <w:szCs w:val="16"/>
       </w:rPr>
-      <w:t>i-CQ VD Octobre 2010</w:t>
+      <w:t>i</w:t>
+    </w:r>
+    <w:proofErr w:type="gramEnd"/>
+    <w:r>
+      <w:rPr>
+        <w:sz w:val="16"/>
+        <w:szCs w:val="16"/>
+      </w:rPr>
+      <w:t>-CQ VD Octobre 2010</w:t>
     </w:r>
     <w:r>
       <w:rPr>

</xml_diff>

<commit_message>
docs(Installation) : Expliquer comment installer le programme dans la doc
</commit_message>
<xml_diff>
--- a/doc/PAPRO2_2024/Rapport-TPI-Modèle.docx
+++ b/doc/PAPRO2_2024/Rapport-TPI-Modèle.docx
@@ -7131,15 +7131,7 @@
         <w:t xml:space="preserve"> à la fin me sont très utiles.</w:t>
       </w:r>
       <w:r>
-        <w:t xml:space="preserve"> Pour les Sprint </w:t>
-      </w:r>
-      <w:proofErr w:type="spellStart"/>
-      <w:r>
-        <w:t>Review</w:t>
-      </w:r>
-      <w:proofErr w:type="spellEnd"/>
-      <w:r>
-        <w:t xml:space="preserve"> je vais les planifier chaque vendredi en fin de sprint sauf pour la </w:t>
+        <w:t xml:space="preserve"> Pour les Sprint Review je vais les planifier chaque vendredi en fin de sprint sauf pour la </w:t>
       </w:r>
       <w:r>
         <w:t>première semaine où il y a le pont qui m’y empêche. Je ne l’inscris pas dans les sprints mais en même temps que j’avance sur le projet je documente mon rapport.</w:t>
@@ -11622,66 +11614,30 @@
     <w:p/>
     <w:p>
       <w:r>
-        <w:t>A chaque fois qu</w:t>
-      </w:r>
-      <w:r>
-        <w:t xml:space="preserve">’il y a une </w:t>
-      </w:r>
-      <w:proofErr w:type="spellStart"/>
-      <w:r>
-        <w:t>users</w:t>
-      </w:r>
-      <w:proofErr w:type="spellEnd"/>
-      <w:r>
-        <w:t xml:space="preserve"> </w:t>
-      </w:r>
-      <w:proofErr w:type="spellStart"/>
-      <w:r>
-        <w:t>storys</w:t>
-      </w:r>
-      <w:proofErr w:type="spellEnd"/>
-      <w:r>
-        <w:t xml:space="preserve"> on test de base les tests d’acceptance qui sont pour une user story. Mais parfois je remarque que les tests d’acceptance sont </w:t>
-      </w:r>
-      <w:r>
-        <w:t>insuffisant</w:t>
-      </w:r>
-      <w:r>
-        <w:t xml:space="preserve"> ou pas assez précis ou juste ne pas prévoir une erreur. Ce qui fait que lors de mon PAPRO2 je vais demander </w:t>
+        <w:t xml:space="preserve">Pour tester mon travail je vais </w:t>
       </w:r>
       <w:r>
         <w:t>à</w:t>
       </w:r>
       <w:r>
-        <w:t xml:space="preserve"> chaque user story a un de mes collègues de toucher </w:t>
-      </w:r>
-      <w:r>
-        <w:t>à</w:t>
-      </w:r>
-      <w:r>
-        <w:t xml:space="preserve"> mon programme et faire n’importe quoi « </w:t>
-      </w:r>
-      <w:proofErr w:type="spellStart"/>
-      <w:r>
-        <w:t>MonkeyTesting</w:t>
-      </w:r>
-      <w:proofErr w:type="spellEnd"/>
-      <w:r>
-        <w:t> ».</w:t>
-      </w:r>
-    </w:p>
-    <w:p/>
-    <w:p>
-      <w:r>
-        <w:t xml:space="preserve">Pendant le sprint </w:t>
-      </w:r>
-      <w:proofErr w:type="spellStart"/>
-      <w:r>
-        <w:t>review</w:t>
-      </w:r>
-      <w:proofErr w:type="spellEnd"/>
-      <w:r>
-        <w:t xml:space="preserve"> lors d’un RDV avec mon maître de projet « Mr Carrel » sur son ordinateur. Prendre la dernière version sur GitHub, lancer le site et ensuite étape par étape faire les tests d’acceptance.</w:t>
+        <w:t xml:space="preserve"> la fin de chaque user stories effectuer tout les tests d’acceptance. S’il y en a qui ne fonctionne pas, le corriger et ensuite re-effectuer tout les tests d’acceptance jusqu’à que ça fonctionne.</w:t>
+      </w:r>
+    </w:p>
+    <w:p>
+      <w:r>
+        <w:t xml:space="preserve">Pendant le </w:t>
+      </w:r>
+      <w:r>
+        <w:t>S</w:t>
+      </w:r>
+      <w:r>
+        <w:t xml:space="preserve">print </w:t>
+      </w:r>
+      <w:r>
+        <w:t>R</w:t>
+      </w:r>
+      <w:r>
+        <w:t>eview lors d’un RDV avec mon maître de projet « Mr Carrel » sur son ordinateur. Prendre la dernière version sur GitHub, lancer le site et ensuite étape par étape faire les tests d’acceptance.</w:t>
       </w:r>
     </w:p>
     <w:p>
@@ -11699,7 +11655,6 @@
         <w:rPr>
           <w:rFonts w:cs="Arial"/>
         </w:rPr>
-        <w:lastRenderedPageBreak/>
         <w:t>R</w:t>
       </w:r>
       <w:r>
@@ -11712,32 +11667,14 @@
       <w:bookmarkEnd w:id="16"/>
       <w:bookmarkEnd w:id="17"/>
     </w:p>
-    <w:p>
-      <w:r>
-        <w:t xml:space="preserve">Les risques pour </w:t>
-      </w:r>
-      <w:r>
-        <w:t>ce</w:t>
-      </w:r>
-      <w:r>
-        <w:t xml:space="preserve"> projet est très léger. Je connais vraiment bien PHP, HTML et CSS. Le seul risque qui peut exister est sur la partie JS car j’en ai déjà </w:t>
-      </w:r>
-      <w:r>
-        <w:t>fait</w:t>
-      </w:r>
-      <w:r>
-        <w:t xml:space="preserve"> mais pas assez pour être rapide et bon en même </w:t>
-      </w:r>
-      <w:commentRangeStart w:id="18"/>
-      <w:r>
-        <w:t>temps</w:t>
-      </w:r>
-      <w:commentRangeEnd w:id="18"/>
-      <w:r>
-        <w:rPr>
-          <w:rStyle w:val="Marquedecommentaire"/>
-        </w:rPr>
-        <w:commentReference w:id="18"/>
+    <w:p/>
+    <w:p>
+      <w:r>
+        <w:t xml:space="preserve">Les risques techniques pour le TPI sont presque inexistants. Je connais bien mon sujet, PHP, HTML, CSS et JS. Plein de points sur le cahier des charges ont déjà été </w:t>
+      </w:r>
+      <w:r>
+        <w:lastRenderedPageBreak/>
+        <w:t xml:space="preserve">fait lors de mes projets perso. Le seul risque existant est le temps, s’il n’y a aucun bug ou perte de temps ça devrait bien se passer. </w:t>
       </w:r>
     </w:p>
     <w:p>
@@ -11750,7 +11687,7 @@
           <w:color w:val="000000" w:themeColor="text1"/>
         </w:rPr>
       </w:pPr>
-      <w:bookmarkStart w:id="19" w:name="_Toc165270386"/>
+      <w:bookmarkStart w:id="18" w:name="_Toc165270386"/>
       <w:r>
         <w:rPr>
           <w:i w:val="0"/>
@@ -11775,7 +11712,7 @@
         </w:rPr>
         <w:t>ts</w:t>
       </w:r>
-      <w:bookmarkEnd w:id="19"/>
+      <w:bookmarkEnd w:id="18"/>
     </w:p>
     <w:p>
       <w:pPr>
@@ -11799,7 +11736,7 @@
           <w:i w:val="0"/>
         </w:rPr>
       </w:pPr>
-      <w:bookmarkStart w:id="20" w:name="_Toc165270387"/>
+      <w:bookmarkStart w:id="19" w:name="_Toc165270387"/>
       <w:r>
         <w:rPr>
           <w:rStyle w:val="Accentuation"/>
@@ -11807,7 +11744,7 @@
         </w:rPr>
         <w:t>Choix du matériel</w:t>
       </w:r>
-      <w:bookmarkEnd w:id="20"/>
+      <w:bookmarkEnd w:id="19"/>
     </w:p>
     <w:p/>
     <w:p>
@@ -11859,47 +11796,116 @@
       <w:pPr>
         <w:pStyle w:val="Titre3"/>
       </w:pPr>
-      <w:bookmarkStart w:id="21" w:name="_Toc165270388"/>
+      <w:bookmarkStart w:id="20" w:name="_Toc165270388"/>
       <w:r>
         <w:t>Systèmes d’exploitation</w:t>
       </w:r>
+      <w:bookmarkEnd w:id="20"/>
+    </w:p>
+    <w:p>
+      <w:pPr>
+        <w:ind w:left="708"/>
+      </w:pPr>
+    </w:p>
+    <w:p>
+      <w:pPr>
+        <w:ind w:left="708"/>
+      </w:pPr>
+      <w:r>
+        <w:t>Windows</w:t>
+      </w:r>
+      <w:r>
+        <w:t xml:space="preserve"> 10</w:t>
+      </w:r>
+    </w:p>
+    <w:p>
+      <w:pPr>
+        <w:ind w:left="708"/>
+      </w:pPr>
+    </w:p>
+    <w:p>
+      <w:pPr>
+        <w:pStyle w:val="Titre3"/>
+      </w:pPr>
+      <w:bookmarkStart w:id="21" w:name="_Toc165270389"/>
+      <w:r>
+        <w:t>Logiciel et outils</w:t>
+      </w:r>
       <w:bookmarkEnd w:id="21"/>
     </w:p>
+    <w:p/>
     <w:p>
       <w:pPr>
         <w:ind w:left="708"/>
-      </w:pPr>
+        <w:rPr>
+          <w:b/>
+        </w:rPr>
+      </w:pPr>
+      <w:proofErr w:type="spellStart"/>
+      <w:r>
+        <w:rPr>
+          <w:b/>
+        </w:rPr>
+        <w:t>DBeaver</w:t>
+      </w:r>
+      <w:proofErr w:type="spellEnd"/>
+      <w:r>
+        <w:rPr>
+          <w:b/>
+        </w:rPr>
+        <w:t> </w:t>
+      </w:r>
     </w:p>
     <w:p>
       <w:pPr>
         <w:ind w:left="708"/>
       </w:pPr>
-      <w:r>
-        <w:t>Windows</w:t>
-      </w:r>
-      <w:r>
-        <w:t xml:space="preserve"> 10</w:t>
-      </w:r>
     </w:p>
     <w:p>
       <w:pPr>
         <w:ind w:left="708"/>
       </w:pPr>
-    </w:p>
-    <w:p>
-      <w:pPr>
-        <w:pStyle w:val="Titre3"/>
-      </w:pPr>
-      <w:bookmarkStart w:id="22" w:name="_Toc165270389"/>
-      <w:r>
-        <w:t>Logiciel et outils</w:t>
-      </w:r>
-      <w:bookmarkEnd w:id="22"/>
-    </w:p>
-    <w:p/>
+      <w:r>
+        <w:t xml:space="preserve">J’ai </w:t>
+      </w:r>
+      <w:r>
+        <w:t>choisi</w:t>
+      </w:r>
+      <w:r>
+        <w:t xml:space="preserve"> avec mon chef de projet </w:t>
+      </w:r>
+      <w:proofErr w:type="spellStart"/>
+      <w:r>
+        <w:t>DB</w:t>
+      </w:r>
+      <w:r>
+        <w:t>eaver</w:t>
+      </w:r>
+      <w:proofErr w:type="spellEnd"/>
+      <w:r>
+        <w:t xml:space="preserve">, un outil qui permet de créer des bases de données et de les gérer. </w:t>
+      </w:r>
+      <w:r>
+        <w:t>Cet outil</w:t>
+      </w:r>
+      <w:r>
+        <w:t xml:space="preserve"> est simple d’utilisation et j’aime bien l’options de pouvoir voire le ER Diagram ce qui aide pour la compréhension de la base de </w:t>
+      </w:r>
+      <w:r>
+        <w:t>données</w:t>
+      </w:r>
+      <w:r>
+        <w:t xml:space="preserve"> </w:t>
+      </w:r>
+    </w:p>
     <w:p>
       <w:pPr>
         <w:ind w:left="708"/>
+      </w:pPr>
+    </w:p>
+    <w:p>
+      <w:pPr>
+        <w:ind w:left="708"/>
         <w:rPr>
           <w:b/>
         </w:rPr>
@@ -11909,19 +11915,22 @@
         <w:rPr>
           <w:b/>
         </w:rPr>
-        <w:t>DBeaver</w:t>
+        <w:t>Github</w:t>
       </w:r>
       <w:proofErr w:type="spellEnd"/>
       <w:r>
         <w:rPr>
           <w:b/>
         </w:rPr>
-        <w:t> </w:t>
+        <w:t xml:space="preserve"> </w:t>
       </w:r>
     </w:p>
     <w:p>
       <w:pPr>
         <w:ind w:left="708"/>
+        <w:rPr>
+          <w:b/>
+        </w:rPr>
       </w:pPr>
     </w:p>
     <w:p>
@@ -11929,122 +11938,88 @@
         <w:ind w:left="708"/>
       </w:pPr>
       <w:r>
-        <w:t xml:space="preserve">J’ai </w:t>
-      </w:r>
-      <w:r>
-        <w:t>choisi</w:t>
-      </w:r>
-      <w:r>
-        <w:t xml:space="preserve"> avec mon chef de projet </w:t>
-      </w:r>
+        <w:t>Outil qui me permet de stocker mes fichiers en ligne et qui est très efficace.</w:t>
+      </w:r>
+    </w:p>
+    <w:p>
+      <w:pPr>
+        <w:ind w:left="708"/>
+      </w:pPr>
+    </w:p>
+    <w:p>
+      <w:pPr>
+        <w:ind w:left="708"/>
+        <w:rPr>
+          <w:b/>
+        </w:rPr>
+      </w:pPr>
+      <w:r>
+        <w:rPr>
+          <w:b/>
+        </w:rPr>
+        <w:t>Visual Studio Code</w:t>
+      </w:r>
+    </w:p>
+    <w:p>
+      <w:pPr>
+        <w:ind w:left="708"/>
+        <w:rPr>
+          <w:b/>
+        </w:rPr>
+      </w:pPr>
+    </w:p>
+    <w:p>
+      <w:pPr>
+        <w:ind w:left="708"/>
+      </w:pPr>
+      <w:r>
+        <w:t xml:space="preserve">Un des meilleurs outils pour la programmation de HTML, CSS, PHP et JS </w:t>
+      </w:r>
+      <w:r>
+        <w:t>à</w:t>
+      </w:r>
+      <w:r>
+        <w:t xml:space="preserve"> mon avis et c’est pour cela que j’utilise. L’option de débogage qui peut être intégrer qui est très utile. </w:t>
+      </w:r>
+    </w:p>
+    <w:p>
+      <w:pPr>
+        <w:ind w:left="708"/>
+      </w:pPr>
+    </w:p>
+    <w:p>
+      <w:pPr>
+        <w:ind w:left="708"/>
+        <w:rPr>
+          <w:b/>
+          <w:bCs/>
+        </w:rPr>
+      </w:pPr>
       <w:proofErr w:type="spellStart"/>
       <w:r>
-        <w:t>DB</w:t>
-      </w:r>
-      <w:r>
-        <w:t>eaver</w:t>
+        <w:rPr>
+          <w:b/>
+          <w:bCs/>
+        </w:rPr>
+        <w:t>IceScrum</w:t>
       </w:r>
       <w:proofErr w:type="spellEnd"/>
-      <w:r>
-        <w:t xml:space="preserve">, un outil qui permet de créer des bases de données et de les gérer. </w:t>
-      </w:r>
-      <w:r>
-        <w:t>Cet outil</w:t>
-      </w:r>
-      <w:r>
-        <w:t xml:space="preserve"> est simple d’utilisation et j’aime bien l’options de pouvoir voire le ER Diagram ce qui aide pour la compréhension de la base de </w:t>
-      </w:r>
-      <w:r>
-        <w:t>données</w:t>
-      </w:r>
-      <w:r>
-        <w:t xml:space="preserve"> </w:t>
-      </w:r>
     </w:p>
     <w:p>
       <w:pPr>
         <w:ind w:left="708"/>
+        <w:rPr>
+          <w:b/>
+          <w:bCs/>
+        </w:rPr>
       </w:pPr>
     </w:p>
     <w:p>
       <w:pPr>
         <w:ind w:left="708"/>
-        <w:rPr>
-          <w:b/>
-        </w:rPr>
-      </w:pPr>
-      <w:proofErr w:type="spellStart"/>
-      <w:r>
-        <w:rPr>
-          <w:b/>
-        </w:rPr>
-        <w:t>Github</w:t>
-      </w:r>
-      <w:proofErr w:type="spellEnd"/>
-      <w:r>
-        <w:rPr>
-          <w:b/>
-        </w:rPr>
-        <w:t xml:space="preserve"> </w:t>
-      </w:r>
-    </w:p>
-    <w:p>
-      <w:pPr>
-        <w:ind w:left="708"/>
-        <w:rPr>
-          <w:b/>
-        </w:rPr>
-      </w:pPr>
-    </w:p>
-    <w:p>
-      <w:pPr>
-        <w:ind w:left="708"/>
-      </w:pPr>
-      <w:r>
-        <w:t>Outil qui me permet de stocker mes fichiers en ligne et qui est très efficace.</w:t>
-      </w:r>
-    </w:p>
-    <w:p>
-      <w:pPr>
-        <w:ind w:left="708"/>
-      </w:pPr>
-    </w:p>
-    <w:p>
-      <w:pPr>
-        <w:ind w:left="708"/>
-        <w:rPr>
-          <w:b/>
-        </w:rPr>
-      </w:pPr>
-      <w:r>
-        <w:rPr>
-          <w:b/>
-        </w:rPr>
-        <w:t>Visual Studio Code</w:t>
-      </w:r>
-    </w:p>
-    <w:p>
-      <w:pPr>
-        <w:ind w:left="708"/>
-        <w:rPr>
-          <w:b/>
-        </w:rPr>
-      </w:pPr>
-    </w:p>
-    <w:p>
-      <w:pPr>
-        <w:ind w:left="708"/>
-      </w:pPr>
-      <w:r>
-        <w:t xml:space="preserve">Un des meilleurs outils pour la programmation de HTML, CSS, PHP et JS </w:t>
-      </w:r>
-      <w:proofErr w:type="spellStart"/>
-      <w:r>
-        <w:t>a</w:t>
-      </w:r>
-      <w:proofErr w:type="spellEnd"/>
-      <w:r>
-        <w:t xml:space="preserve"> mon avis et c’est pour cela que j’utilise. L’option de débogage qui peut être intégrer qui est très utile. </w:t>
+      </w:pPr>
+      <w:r>
+        <w:t>Outil de gestion de projet Agile.</w:t>
       </w:r>
     </w:p>
     <w:p>
@@ -12063,49 +12038,22 @@
     </w:p>
     <w:p>
       <w:pPr>
-        <w:pStyle w:val="Retraitnormal1"/>
-        <w:numPr>
-          <w:ilvl w:val="0"/>
-          <w:numId w:val="0"/>
-        </w:numPr>
-        <w:ind w:left="360"/>
-        <w:rPr>
-          <w:rFonts w:ascii="Arial" w:hAnsi="Arial" w:cs="Arial"/>
-          <w:b/>
-          <w:bCs/>
-          <w:i/>
-          <w:sz w:val="24"/>
-        </w:rPr>
-      </w:pPr>
-      <w:r>
-        <w:rPr>
-          <w:rFonts w:ascii="Arial" w:hAnsi="Arial" w:cs="Arial"/>
-          <w:b/>
-          <w:bCs/>
-          <w:i/>
-          <w:sz w:val="24"/>
-        </w:rPr>
-        <w:t>Le dossier de conception devrait permettre de sous-traiter la réalisation du projet !</w:t>
-      </w:r>
-    </w:p>
-    <w:p>
-      <w:pPr>
         <w:pStyle w:val="Titre1"/>
         <w:tabs>
           <w:tab w:val="num" w:pos="360"/>
         </w:tabs>
         <w:jc w:val="center"/>
       </w:pPr>
-      <w:bookmarkStart w:id="23" w:name="_Toc71703259"/>
-      <w:bookmarkStart w:id="24" w:name="_Toc165270390"/>
+      <w:bookmarkStart w:id="22" w:name="_Toc71703259"/>
+      <w:bookmarkStart w:id="23" w:name="_Toc165270390"/>
       <w:r>
         <w:t>R</w:t>
       </w:r>
+      <w:bookmarkEnd w:id="22"/>
+      <w:r>
+        <w:t>éalisation</w:t>
+      </w:r>
       <w:bookmarkEnd w:id="23"/>
-      <w:r>
-        <w:t>éalisation</w:t>
-      </w:r>
-      <w:bookmarkEnd w:id="24"/>
     </w:p>
     <w:p>
       <w:pPr>
@@ -12117,7 +12065,7 @@
           <w:u w:val="none"/>
         </w:rPr>
       </w:pPr>
-      <w:bookmarkStart w:id="25" w:name="_Toc165270391"/>
+      <w:bookmarkStart w:id="24" w:name="_Toc165270391"/>
       <w:r>
         <w:rPr>
           <w:i w:val="0"/>
@@ -12126,7 +12074,7 @@
         </w:rPr>
         <w:t>Installation</w:t>
       </w:r>
-      <w:bookmarkEnd w:id="25"/>
+      <w:bookmarkEnd w:id="24"/>
     </w:p>
     <w:p>
       <w:pPr>
@@ -12213,11 +12161,11 @@
       <w:pPr>
         <w:pStyle w:val="Titre3"/>
       </w:pPr>
-      <w:bookmarkStart w:id="26" w:name="_Toc165270392"/>
+      <w:bookmarkStart w:id="25" w:name="_Toc165270392"/>
       <w:r>
         <w:t>Git</w:t>
       </w:r>
-      <w:bookmarkEnd w:id="26"/>
+      <w:bookmarkEnd w:id="25"/>
     </w:p>
     <w:p/>
     <w:p>
@@ -12360,11 +12308,11 @@
       <w:pPr>
         <w:pStyle w:val="Titre3"/>
       </w:pPr>
-      <w:bookmarkStart w:id="27" w:name="_Toc165270393"/>
+      <w:bookmarkStart w:id="26" w:name="_Toc165270393"/>
       <w:r>
         <w:t>Choco</w:t>
       </w:r>
-      <w:bookmarkEnd w:id="27"/>
+      <w:bookmarkEnd w:id="26"/>
     </w:p>
     <w:p/>
     <w:p>
@@ -12617,16 +12565,16 @@
           <w:lang w:val="fr-CH"/>
         </w:rPr>
       </w:pPr>
-      <w:bookmarkStart w:id="28" w:name="_Toc165270394"/>
-      <w:bookmarkStart w:id="29" w:name="_Toc25553317"/>
-      <w:bookmarkStart w:id="30" w:name="_Toc71691022"/>
+      <w:bookmarkStart w:id="27" w:name="_Toc165270394"/>
+      <w:bookmarkStart w:id="28" w:name="_Toc25553317"/>
+      <w:bookmarkStart w:id="29" w:name="_Toc71691022"/>
       <w:r>
         <w:rPr>
           <w:lang w:val="fr-CH"/>
         </w:rPr>
         <w:t>PHP</w:t>
       </w:r>
-      <w:bookmarkEnd w:id="28"/>
+      <w:bookmarkEnd w:id="27"/>
     </w:p>
     <w:p>
       <w:pPr>
@@ -12875,14 +12823,14 @@
           <w:lang w:val="fr-CH"/>
         </w:rPr>
       </w:pPr>
-      <w:bookmarkStart w:id="31" w:name="_Toc165270395"/>
+      <w:bookmarkStart w:id="30" w:name="_Toc165270395"/>
       <w:r>
         <w:rPr>
           <w:lang w:val="fr-CH"/>
         </w:rPr>
         <w:t>MySQL</w:t>
       </w:r>
-      <w:bookmarkEnd w:id="31"/>
+      <w:bookmarkEnd w:id="30"/>
     </w:p>
     <w:p>
       <w:pPr>
@@ -13505,7 +13453,7 @@
           <w:lang w:val="fr-CH"/>
         </w:rPr>
       </w:pPr>
-      <w:bookmarkStart w:id="32" w:name="_Toc165270396"/>
+      <w:bookmarkStart w:id="31" w:name="_Toc165270396"/>
       <w:proofErr w:type="spellStart"/>
       <w:r>
         <w:rPr>
@@ -13513,7 +13461,7 @@
         </w:rPr>
         <w:t>DBeaver</w:t>
       </w:r>
-      <w:bookmarkEnd w:id="32"/>
+      <w:bookmarkEnd w:id="31"/>
       <w:proofErr w:type="spellEnd"/>
     </w:p>
     <w:p>
@@ -13775,7 +13723,7 @@
           <w:lang w:val="fr-CH"/>
         </w:rPr>
       </w:pPr>
-      <w:bookmarkStart w:id="33" w:name="_Toc165270397"/>
+      <w:bookmarkStart w:id="32" w:name="_Toc165270397"/>
       <w:r>
         <w:rPr>
           <w:i w:val="0"/>
@@ -13785,7 +13733,7 @@
         </w:rPr>
         <w:t xml:space="preserve">Points de design </w:t>
       </w:r>
-      <w:commentRangeStart w:id="34"/>
+      <w:commentRangeStart w:id="33"/>
       <w:r>
         <w:rPr>
           <w:i w:val="0"/>
@@ -13795,7 +13743,7 @@
         </w:rPr>
         <w:t>spécifique</w:t>
       </w:r>
-      <w:commentRangeEnd w:id="34"/>
+      <w:commentRangeEnd w:id="33"/>
       <w:r>
         <w:rPr>
           <w:rStyle w:val="Marquedecommentaire"/>
@@ -13803,9 +13751,9 @@
           <w:i w:val="0"/>
           <w:u w:val="none"/>
         </w:rPr>
-        <w:commentReference w:id="34"/>
-      </w:r>
-      <w:bookmarkEnd w:id="33"/>
+        <w:commentReference w:id="33"/>
+      </w:r>
+      <w:bookmarkEnd w:id="32"/>
     </w:p>
     <w:p>
       <w:pPr>
@@ -13834,14 +13782,14 @@
           <w:lang w:val="fr-CH"/>
         </w:rPr>
       </w:pPr>
-      <w:bookmarkStart w:id="35" w:name="_Toc165270398"/>
+      <w:bookmarkStart w:id="34" w:name="_Toc165270398"/>
       <w:r>
         <w:rPr>
           <w:lang w:val="fr-CH"/>
         </w:rPr>
         <w:t>Select/Option</w:t>
       </w:r>
-      <w:bookmarkEnd w:id="35"/>
+      <w:bookmarkEnd w:id="34"/>
     </w:p>
     <w:p>
       <w:pPr>
@@ -13880,7 +13828,7 @@
           <w:iCs/>
         </w:rPr>
       </w:pPr>
-      <w:bookmarkStart w:id="36" w:name="_Toc165270399"/>
+      <w:bookmarkStart w:id="35" w:name="_Toc165270399"/>
       <w:r>
         <w:rPr>
           <w:i w:val="0"/>
@@ -13888,26 +13836,26 @@
         </w:rPr>
         <w:t>Déroulement</w:t>
       </w:r>
-      <w:bookmarkEnd w:id="36"/>
+      <w:bookmarkEnd w:id="35"/>
     </w:p>
     <w:p>
       <w:pPr>
         <w:pStyle w:val="Titre3"/>
       </w:pPr>
-      <w:bookmarkStart w:id="37" w:name="_Toc165270400"/>
-      <w:commentRangeStart w:id="38"/>
+      <w:bookmarkStart w:id="36" w:name="_Toc165270400"/>
+      <w:commentRangeStart w:id="37"/>
       <w:r>
         <w:t>Sprints</w:t>
       </w:r>
-      <w:commentRangeEnd w:id="38"/>
+      <w:commentRangeEnd w:id="37"/>
       <w:r>
         <w:rPr>
           <w:rStyle w:val="Marquedecommentaire"/>
           <w:b w:val="0"/>
         </w:rPr>
-        <w:commentReference w:id="38"/>
-      </w:r>
-      <w:bookmarkEnd w:id="37"/>
+        <w:commentReference w:id="37"/>
+      </w:r>
+      <w:bookmarkEnd w:id="36"/>
     </w:p>
     <w:p/>
     <w:p>
@@ -14022,20 +13970,12 @@
         </w:rPr>
         <w:t xml:space="preserve">Alexander prend des notes durant la Sprint </w:t>
       </w:r>
-      <w:proofErr w:type="spellStart"/>
       <w:proofErr w:type="gramStart"/>
       <w:r>
         <w:rPr>
           <w:color w:val="000000" w:themeColor="text1"/>
         </w:rPr>
-        <w:t>Review</w:t>
-      </w:r>
-      <w:proofErr w:type="spellEnd"/>
-      <w:r>
-        <w:rPr>
-          <w:color w:val="000000" w:themeColor="text1"/>
-        </w:rPr>
-        <w:t>:</w:t>
+        <w:t>Review:</w:t>
       </w:r>
       <w:proofErr w:type="gramEnd"/>
       <w:r>
@@ -14428,20 +14368,20 @@
       <w:pPr>
         <w:pStyle w:val="Titre3"/>
       </w:pPr>
-      <w:bookmarkStart w:id="39" w:name="_Toc165270401"/>
-      <w:commentRangeStart w:id="40"/>
+      <w:bookmarkStart w:id="38" w:name="_Toc165270401"/>
+      <w:commentRangeStart w:id="39"/>
       <w:r>
         <w:t>Stories</w:t>
       </w:r>
-      <w:commentRangeEnd w:id="40"/>
+      <w:commentRangeEnd w:id="39"/>
       <w:r>
         <w:rPr>
           <w:rStyle w:val="Marquedecommentaire"/>
           <w:b w:val="0"/>
         </w:rPr>
-        <w:commentReference w:id="40"/>
-      </w:r>
-      <w:bookmarkEnd w:id="39"/>
+        <w:commentReference w:id="39"/>
+      </w:r>
+      <w:bookmarkEnd w:id="38"/>
     </w:p>
     <w:p/>
     <w:p>
@@ -15352,11 +15292,11 @@
           <w:iCs/>
         </w:rPr>
       </w:pPr>
-      <w:bookmarkStart w:id="41" w:name="_Toc165270402"/>
-      <w:bookmarkStart w:id="42" w:name="_Toc25553321"/>
-      <w:bookmarkStart w:id="43" w:name="_Toc71691025"/>
+      <w:bookmarkStart w:id="40" w:name="_Toc165270402"/>
+      <w:bookmarkStart w:id="41" w:name="_Toc25553321"/>
+      <w:bookmarkStart w:id="42" w:name="_Toc71691025"/>
+      <w:bookmarkEnd w:id="28"/>
       <w:bookmarkEnd w:id="29"/>
-      <w:bookmarkEnd w:id="30"/>
       <w:r>
         <w:rPr>
           <w:i w:val="0"/>
@@ -15364,7 +15304,7 @@
         </w:rPr>
         <w:t xml:space="preserve">Mise en place de l’environnement de </w:t>
       </w:r>
-      <w:commentRangeStart w:id="44"/>
+      <w:commentRangeStart w:id="43"/>
       <w:r>
         <w:rPr>
           <w:i w:val="0"/>
@@ -15372,7 +15312,7 @@
         </w:rPr>
         <w:t>travail</w:t>
       </w:r>
-      <w:commentRangeEnd w:id="44"/>
+      <w:commentRangeEnd w:id="43"/>
       <w:r>
         <w:rPr>
           <w:rStyle w:val="Marquedecommentaire"/>
@@ -15380,9 +15320,9 @@
           <w:i w:val="0"/>
           <w:u w:val="none"/>
         </w:rPr>
-        <w:commentReference w:id="44"/>
-      </w:r>
-      <w:bookmarkEnd w:id="41"/>
+        <w:commentReference w:id="43"/>
+      </w:r>
+      <w:bookmarkEnd w:id="40"/>
     </w:p>
     <w:p/>
     <w:p>
@@ -15443,7 +15383,7 @@
           <w:iCs/>
         </w:rPr>
       </w:pPr>
-      <w:bookmarkStart w:id="45" w:name="_Toc165270403"/>
+      <w:bookmarkStart w:id="44" w:name="_Toc165270403"/>
       <w:r>
         <w:rPr>
           <w:i w:val="0"/>
@@ -15451,7 +15391,7 @@
         </w:rPr>
         <w:t xml:space="preserve">Mise en place de l’environnement de </w:t>
       </w:r>
-      <w:commentRangeStart w:id="46"/>
+      <w:commentRangeStart w:id="45"/>
       <w:r>
         <w:rPr>
           <w:i w:val="0"/>
@@ -15459,7 +15399,7 @@
         </w:rPr>
         <w:t>test</w:t>
       </w:r>
-      <w:commentRangeEnd w:id="46"/>
+      <w:commentRangeEnd w:id="45"/>
       <w:r>
         <w:rPr>
           <w:rStyle w:val="Marquedecommentaire"/>
@@ -15467,9 +15407,9 @@
           <w:i w:val="0"/>
           <w:u w:val="none"/>
         </w:rPr>
-        <w:commentReference w:id="46"/>
-      </w:r>
-      <w:bookmarkEnd w:id="45"/>
+        <w:commentReference w:id="45"/>
+      </w:r>
+      <w:bookmarkEnd w:id="44"/>
     </w:p>
     <w:p>
       <w:pPr>
@@ -15500,7 +15440,7 @@
           <w:iCs/>
         </w:rPr>
       </w:pPr>
-      <w:bookmarkStart w:id="47" w:name="_Toc165270404"/>
+      <w:bookmarkStart w:id="46" w:name="_Toc165270404"/>
       <w:r>
         <w:rPr>
           <w:i w:val="0"/>
@@ -15508,7 +15448,7 @@
         </w:rPr>
         <w:t xml:space="preserve">Déploiement du </w:t>
       </w:r>
-      <w:commentRangeStart w:id="48"/>
+      <w:commentRangeStart w:id="47"/>
       <w:r>
         <w:rPr>
           <w:i w:val="0"/>
@@ -15516,7 +15456,7 @@
         </w:rPr>
         <w:t>produit</w:t>
       </w:r>
-      <w:commentRangeEnd w:id="48"/>
+      <w:commentRangeEnd w:id="47"/>
       <w:r>
         <w:rPr>
           <w:rStyle w:val="Marquedecommentaire"/>
@@ -15524,9 +15464,9 @@
           <w:i w:val="0"/>
           <w:u w:val="none"/>
         </w:rPr>
-        <w:commentReference w:id="48"/>
-      </w:r>
-      <w:bookmarkEnd w:id="47"/>
+        <w:commentReference w:id="47"/>
+      </w:r>
+      <w:bookmarkEnd w:id="46"/>
     </w:p>
     <w:p>
       <w:pPr>
@@ -15551,7 +15491,7 @@
           <w:iCs/>
         </w:rPr>
       </w:pPr>
-      <w:bookmarkStart w:id="49" w:name="_Toc165270405"/>
+      <w:bookmarkStart w:id="48" w:name="_Toc165270405"/>
       <w:r>
         <w:rPr>
           <w:i w:val="0"/>
@@ -15559,7 +15499,7 @@
         </w:rPr>
         <w:t>Description des test</w:t>
       </w:r>
-      <w:bookmarkEnd w:id="42"/>
+      <w:bookmarkEnd w:id="41"/>
       <w:r>
         <w:rPr>
           <w:i w:val="0"/>
@@ -15567,7 +15507,7 @@
         </w:rPr>
         <w:t xml:space="preserve">s </w:t>
       </w:r>
-      <w:commentRangeStart w:id="50"/>
+      <w:commentRangeStart w:id="49"/>
       <w:r>
         <w:rPr>
           <w:i w:val="0"/>
@@ -15575,8 +15515,8 @@
         </w:rPr>
         <w:t>effectués</w:t>
       </w:r>
-      <w:bookmarkEnd w:id="43"/>
-      <w:commentRangeEnd w:id="50"/>
+      <w:bookmarkEnd w:id="42"/>
+      <w:commentRangeEnd w:id="49"/>
       <w:r>
         <w:rPr>
           <w:rStyle w:val="Marquedecommentaire"/>
@@ -15584,9 +15524,9 @@
           <w:i w:val="0"/>
           <w:u w:val="none"/>
         </w:rPr>
-        <w:commentReference w:id="50"/>
-      </w:r>
-      <w:bookmarkEnd w:id="49"/>
+        <w:commentReference w:id="49"/>
+      </w:r>
+      <w:bookmarkEnd w:id="48"/>
     </w:p>
     <w:p>
       <w:pPr>
@@ -15636,9 +15576,9 @@
           <w:i/>
         </w:rPr>
       </w:pPr>
-      <w:bookmarkStart w:id="51" w:name="_Toc25553323"/>
-    </w:p>
-    <w:bookmarkEnd w:id="51"/>
+      <w:bookmarkStart w:id="50" w:name="_Toc25553323"/>
+    </w:p>
+    <w:bookmarkEnd w:id="50"/>
     <w:p>
       <w:pPr>
         <w:pStyle w:val="En-tte"/>
@@ -15699,9 +15639,9 @@
           <w:iCs/>
         </w:rPr>
       </w:pPr>
-      <w:bookmarkStart w:id="52" w:name="_Toc25553326"/>
-      <w:bookmarkStart w:id="53" w:name="_Toc71691029"/>
-      <w:bookmarkStart w:id="54" w:name="_Toc165270407"/>
+      <w:bookmarkStart w:id="51" w:name="_Toc25553326"/>
+      <w:bookmarkStart w:id="52" w:name="_Toc71691029"/>
+      <w:bookmarkStart w:id="53" w:name="_Toc165270407"/>
       <w:r>
         <w:rPr>
           <w:i w:val="0"/>
@@ -15709,7 +15649,7 @@
         </w:rPr>
         <w:t>Liste des documents</w:t>
       </w:r>
-      <w:bookmarkEnd w:id="52"/>
+      <w:bookmarkEnd w:id="51"/>
       <w:r>
         <w:rPr>
           <w:i w:val="0"/>
@@ -15717,7 +15657,7 @@
         </w:rPr>
         <w:t xml:space="preserve"> </w:t>
       </w:r>
-      <w:commentRangeStart w:id="55"/>
+      <w:commentRangeStart w:id="54"/>
       <w:r>
         <w:rPr>
           <w:i w:val="0"/>
@@ -15725,8 +15665,8 @@
         </w:rPr>
         <w:t>fournis</w:t>
       </w:r>
-      <w:bookmarkEnd w:id="53"/>
-      <w:commentRangeEnd w:id="55"/>
+      <w:bookmarkEnd w:id="52"/>
+      <w:commentRangeEnd w:id="54"/>
       <w:r>
         <w:rPr>
           <w:rStyle w:val="Marquedecommentaire"/>
@@ -15734,9 +15674,9 @@
           <w:i w:val="0"/>
           <w:u w:val="none"/>
         </w:rPr>
-        <w:commentReference w:id="55"/>
-      </w:r>
-      <w:bookmarkEnd w:id="54"/>
+        <w:commentReference w:id="54"/>
+      </w:r>
+      <w:bookmarkEnd w:id="53"/>
     </w:p>
     <w:p>
       <w:pPr>
@@ -15756,7 +15696,7 @@
           <w:iCs/>
         </w:rPr>
       </w:pPr>
-      <w:bookmarkStart w:id="56" w:name="_Toc165270408"/>
+      <w:bookmarkStart w:id="55" w:name="_Toc165270408"/>
       <w:r>
         <w:rPr>
           <w:i w:val="0"/>
@@ -15764,7 +15704,7 @@
         </w:rPr>
         <w:t>Utilisation de l’IA</w:t>
       </w:r>
-      <w:bookmarkEnd w:id="56"/>
+      <w:bookmarkEnd w:id="55"/>
     </w:p>
     <w:p/>
     <w:p>
@@ -16072,19 +16012,19 @@
         </w:tabs>
         <w:jc w:val="center"/>
       </w:pPr>
-      <w:bookmarkStart w:id="57" w:name="_Toc25553328"/>
-      <w:bookmarkStart w:id="58" w:name="_Toc71703263"/>
-      <w:bookmarkStart w:id="59" w:name="_Toc165270409"/>
+      <w:bookmarkStart w:id="56" w:name="_Toc25553328"/>
+      <w:bookmarkStart w:id="57" w:name="_Toc71703263"/>
+      <w:bookmarkStart w:id="58" w:name="_Toc165270409"/>
       <w:r>
         <w:lastRenderedPageBreak/>
         <w:t>C</w:t>
       </w:r>
+      <w:bookmarkEnd w:id="56"/>
       <w:bookmarkEnd w:id="57"/>
+      <w:r>
+        <w:t>onclusions</w:t>
+      </w:r>
       <w:bookmarkEnd w:id="58"/>
-      <w:r>
-        <w:t>onclusions</w:t>
-      </w:r>
-      <w:bookmarkEnd w:id="59"/>
     </w:p>
     <w:p>
       <w:pPr>
@@ -16102,7 +16042,7 @@
           <w:u w:val="none"/>
         </w:rPr>
       </w:pPr>
-      <w:bookmarkStart w:id="60" w:name="_Toc165270410"/>
+      <w:bookmarkStart w:id="59" w:name="_Toc165270410"/>
       <w:r>
         <w:rPr>
           <w:i w:val="0"/>
@@ -16111,7 +16051,7 @@
         </w:rPr>
         <w:t>Objectifs</w:t>
       </w:r>
-      <w:bookmarkEnd w:id="60"/>
+      <w:bookmarkEnd w:id="59"/>
     </w:p>
     <w:p>
       <w:pPr>
@@ -16123,7 +16063,7 @@
           <w:u w:val="none"/>
         </w:rPr>
       </w:pPr>
-      <w:bookmarkStart w:id="61" w:name="_Toc165270411"/>
+      <w:bookmarkStart w:id="60" w:name="_Toc165270411"/>
       <w:r>
         <w:rPr>
           <w:i w:val="0"/>
@@ -16140,7 +16080,7 @@
         </w:rPr>
         <w:t xml:space="preserve"> positifs / négatifs</w:t>
       </w:r>
-      <w:bookmarkEnd w:id="61"/>
+      <w:bookmarkEnd w:id="60"/>
     </w:p>
     <w:p>
       <w:pPr>
@@ -16152,7 +16092,7 @@
           <w:u w:val="none"/>
         </w:rPr>
       </w:pPr>
-      <w:bookmarkStart w:id="62" w:name="_Toc165270412"/>
+      <w:bookmarkStart w:id="61" w:name="_Toc165270412"/>
       <w:r>
         <w:rPr>
           <w:i w:val="0"/>
@@ -16161,7 +16101,7 @@
         </w:rPr>
         <w:t>Difficultés particulières</w:t>
       </w:r>
-      <w:bookmarkEnd w:id="62"/>
+      <w:bookmarkEnd w:id="61"/>
     </w:p>
     <w:p>
       <w:pPr>
@@ -16173,7 +16113,7 @@
           <w:u w:val="none"/>
         </w:rPr>
       </w:pPr>
-      <w:bookmarkStart w:id="63" w:name="_Toc165270413"/>
+      <w:bookmarkStart w:id="62" w:name="_Toc165270413"/>
       <w:r>
         <w:rPr>
           <w:i w:val="0"/>
@@ -16182,7 +16122,7 @@
         </w:rPr>
         <w:t>Suites possibles pour le projet</w:t>
       </w:r>
-      <w:bookmarkEnd w:id="63"/>
+      <w:bookmarkEnd w:id="62"/>
     </w:p>
     <w:p/>
     <w:p>
@@ -16193,16 +16133,16 @@
         </w:tabs>
         <w:jc w:val="center"/>
       </w:pPr>
-      <w:bookmarkStart w:id="64" w:name="_Toc71703264"/>
-      <w:bookmarkStart w:id="65" w:name="_Toc165270414"/>
+      <w:bookmarkStart w:id="63" w:name="_Toc71703264"/>
+      <w:bookmarkStart w:id="64" w:name="_Toc165270414"/>
       <w:r>
         <w:t>A</w:t>
       </w:r>
+      <w:bookmarkEnd w:id="63"/>
+      <w:r>
+        <w:t>nnexes</w:t>
+      </w:r>
       <w:bookmarkEnd w:id="64"/>
-      <w:r>
-        <w:t>nnexes</w:t>
-      </w:r>
-      <w:bookmarkEnd w:id="65"/>
     </w:p>
     <w:p/>
     <w:p>
@@ -16214,7 +16154,7 @@
           <w:iCs/>
         </w:rPr>
       </w:pPr>
-      <w:bookmarkStart w:id="66" w:name="_Toc165270415"/>
+      <w:bookmarkStart w:id="65" w:name="_Toc165270415"/>
       <w:r>
         <w:rPr>
           <w:i w:val="0"/>
@@ -16222,7 +16162,7 @@
         </w:rPr>
         <w:t>Résumé du rapport du TPI / version succincte de la documentation</w:t>
       </w:r>
-      <w:bookmarkEnd w:id="66"/>
+      <w:bookmarkEnd w:id="65"/>
     </w:p>
     <w:p/>
     <w:p/>
@@ -16235,8 +16175,8 @@
           <w:iCs/>
         </w:rPr>
       </w:pPr>
-      <w:bookmarkStart w:id="67" w:name="_Toc71703265"/>
-      <w:bookmarkStart w:id="68" w:name="_Toc165270416"/>
+      <w:bookmarkStart w:id="66" w:name="_Toc71703265"/>
+      <w:bookmarkStart w:id="67" w:name="_Toc165270416"/>
       <w:r>
         <w:rPr>
           <w:i w:val="0"/>
@@ -16244,8 +16184,8 @@
         </w:rPr>
         <w:t>Sources – Bibliographie</w:t>
       </w:r>
+      <w:bookmarkEnd w:id="66"/>
       <w:bookmarkEnd w:id="67"/>
-      <w:bookmarkEnd w:id="68"/>
     </w:p>
     <w:p>
       <w:pPr>
@@ -16264,9 +16204,9 @@
           <w:iCs/>
         </w:rPr>
       </w:pPr>
-      <w:bookmarkStart w:id="69" w:name="_Toc25553330"/>
-      <w:bookmarkStart w:id="70" w:name="_Toc71703266"/>
-      <w:bookmarkStart w:id="71" w:name="_Toc165270417"/>
+      <w:bookmarkStart w:id="68" w:name="_Toc25553330"/>
+      <w:bookmarkStart w:id="69" w:name="_Toc71703266"/>
+      <w:bookmarkStart w:id="70" w:name="_Toc165270417"/>
       <w:r>
         <w:rPr>
           <w:i w:val="0"/>
@@ -16274,8 +16214,8 @@
         </w:rPr>
         <w:t xml:space="preserve">Journal de </w:t>
       </w:r>
+      <w:bookmarkEnd w:id="68"/>
       <w:bookmarkEnd w:id="69"/>
-      <w:bookmarkEnd w:id="70"/>
       <w:r>
         <w:rPr>
           <w:i w:val="0"/>
@@ -16283,7 +16223,7 @@
         </w:rPr>
         <w:t>travail</w:t>
       </w:r>
-      <w:bookmarkEnd w:id="71"/>
+      <w:bookmarkEnd w:id="70"/>
     </w:p>
     <w:p/>
     <w:p>
@@ -16306,9 +16246,9 @@
           <w:iCs/>
         </w:rPr>
       </w:pPr>
-      <w:bookmarkStart w:id="72" w:name="_Toc25553332"/>
-      <w:bookmarkStart w:id="73" w:name="_Toc71703268"/>
-      <w:bookmarkStart w:id="74" w:name="_Toc165270418"/>
+      <w:bookmarkStart w:id="71" w:name="_Toc25553332"/>
+      <w:bookmarkStart w:id="72" w:name="_Toc71703268"/>
+      <w:bookmarkStart w:id="73" w:name="_Toc165270418"/>
       <w:r>
         <w:rPr>
           <w:i w:val="0"/>
@@ -16316,9 +16256,9 @@
         </w:rPr>
         <w:t>Manuel d'Utilisation</w:t>
       </w:r>
+      <w:bookmarkEnd w:id="71"/>
       <w:bookmarkEnd w:id="72"/>
       <w:bookmarkEnd w:id="73"/>
-      <w:bookmarkEnd w:id="74"/>
     </w:p>
     <w:p/>
     <w:p>
@@ -16330,9 +16270,9 @@
           <w:iCs/>
         </w:rPr>
       </w:pPr>
-      <w:bookmarkStart w:id="75" w:name="_Toc71703270"/>
-      <w:bookmarkStart w:id="76" w:name="_Toc25553334"/>
-      <w:bookmarkStart w:id="77" w:name="_Toc165270419"/>
+      <w:bookmarkStart w:id="74" w:name="_Toc71703270"/>
+      <w:bookmarkStart w:id="75" w:name="_Toc25553334"/>
+      <w:bookmarkStart w:id="76" w:name="_Toc165270419"/>
       <w:r>
         <w:rPr>
           <w:i w:val="0"/>
@@ -16347,9 +16287,9 @@
         </w:rPr>
         <w:t>rchives du projet</w:t>
       </w:r>
+      <w:bookmarkEnd w:id="74"/>
       <w:bookmarkEnd w:id="75"/>
       <w:bookmarkEnd w:id="76"/>
-      <w:bookmarkEnd w:id="77"/>
     </w:p>
     <w:p/>
     <w:p>
@@ -16805,11 +16745,10 @@
       </w:pPr>
     </w:p>
   </w:comment>
-  <w:comment w:id="18" w:author="Alexander Gaillard" w:date="2024-04-26T14:00:00Z" w:initials="AG">
+  <w:comment w:id="33" w:author="Alexander Gaillard" w:date="2024-04-26T14:01:00Z" w:initials="AG">
     <w:p>
       <w:pPr>
         <w:pStyle w:val="Commentaire"/>
-        <w:ind w:left="560"/>
       </w:pPr>
       <w:r>
         <w:rPr>
@@ -16817,134 +16756,6 @@
         </w:rPr>
         <w:annotationRef/>
       </w:r>
-      <w:r>
-        <w:rPr>
-          <w:b/>
-          <w:bCs/>
-          <w:strike/>
-        </w:rPr>
-        <w:t>1.1</w:t>
-      </w:r>
-      <w:r>
-        <w:rPr>
-          <w:b/>
-          <w:bCs/>
-          <w:strike/>
-        </w:rPr>
-        <w:tab/>
-      </w:r>
-      <w:r>
-        <w:rPr>
-          <w:b/>
-          <w:bCs/>
-          <w:strike/>
-          <w:u w:val="single"/>
-        </w:rPr>
-        <w:t>Planification</w:t>
-      </w:r>
-    </w:p>
-    <w:p>
-      <w:pPr>
-        <w:pStyle w:val="Commentaire"/>
-      </w:pPr>
-    </w:p>
-    <w:p>
-      <w:pPr>
-        <w:pStyle w:val="Commentaire"/>
-        <w:ind w:left="340"/>
-      </w:pPr>
-      <w:r>
-        <w:rPr>
-          <w:i/>
-          <w:iCs/>
-          <w:strike/>
-        </w:rPr>
-        <w:t>Révision de la planification initiale du projet :</w:t>
-      </w:r>
-    </w:p>
-    <w:p>
-      <w:pPr>
-        <w:pStyle w:val="Commentaire"/>
-        <w:ind w:left="340"/>
-      </w:pPr>
-    </w:p>
-    <w:p>
-      <w:pPr>
-        <w:pStyle w:val="Commentaire"/>
-        <w:numPr>
-          <w:ilvl w:val="0"/>
-          <w:numId w:val="29"/>
-        </w:numPr>
-      </w:pPr>
-      <w:r>
-        <w:rPr>
-          <w:i/>
-          <w:iCs/>
-          <w:strike/>
-        </w:rPr>
-        <w:t xml:space="preserve">planning indiquant les dates de début et de fin du projet ainsi que le découpage connu des diverses phases. </w:t>
-      </w:r>
-    </w:p>
-    <w:p>
-      <w:pPr>
-        <w:pStyle w:val="Commentaire"/>
-        <w:numPr>
-          <w:ilvl w:val="0"/>
-          <w:numId w:val="29"/>
-        </w:numPr>
-      </w:pPr>
-      <w:r>
-        <w:rPr>
-          <w:i/>
-          <w:iCs/>
-          <w:strike/>
-        </w:rPr>
-        <w:t>partage des tâches en cas de travail à plusieurs.</w:t>
-      </w:r>
-    </w:p>
-    <w:p>
-      <w:pPr>
-        <w:pStyle w:val="Commentaire"/>
-        <w:ind w:left="720"/>
-      </w:pPr>
-    </w:p>
-    <w:p>
-      <w:pPr>
-        <w:pStyle w:val="Commentaire"/>
-        <w:ind w:left="360"/>
-      </w:pPr>
-      <w:r>
-        <w:rPr>
-          <w:i/>
-          <w:iCs/>
-          <w:strike/>
-        </w:rPr>
-        <w:t xml:space="preserve">Il s’agit en principe de la planification </w:t>
-      </w:r>
-      <w:r>
-        <w:rPr>
-          <w:b/>
-          <w:bCs/>
-          <w:i/>
-          <w:iCs/>
-          <w:strike/>
-        </w:rPr>
-        <w:t>définitive du projet</w:t>
-      </w:r>
-      <w:r>
-        <w:rPr>
-          <w:i/>
-          <w:iCs/>
-          <w:strike/>
-        </w:rPr>
-        <w:t>. Elle peut être ensuite affinée (découpage des tâches). Si les délais doivent être ensuite modifiés, le responsable de projet doit être avisé, et les raisons doivent être expliquées dans l’historique.</w:t>
-      </w:r>
-    </w:p>
-    <w:p>
-      <w:pPr>
-        <w:pStyle w:val="Commentaire"/>
-        <w:ind w:left="360"/>
-      </w:pPr>
       <w:r>
         <w:rPr>
           <w:b/>
@@ -16953,21 +16764,18 @@
           <w:iCs/>
           <w:color w:val="FF0000"/>
         </w:rPr>
-        <w:t>Cette section n’est présente que si la planification initiale a dû être revue suite à l’analyse</w:t>
-      </w:r>
-    </w:p>
-  </w:comment>
-  <w:comment w:id="34" w:author="Alexander Gaillard" w:date="2024-04-26T14:01:00Z" w:initials="AG">
+        <w:t>Ce chapitre est constitué de plusieurs sous-chapitre.</w:t>
+      </w:r>
+    </w:p>
     <w:p>
       <w:pPr>
         <w:pStyle w:val="Commentaire"/>
       </w:pPr>
-      <w:r>
-        <w:rPr>
-          <w:rStyle w:val="Marquedecommentaire"/>
-        </w:rPr>
-        <w:annotationRef/>
-      </w:r>
+    </w:p>
+    <w:p>
+      <w:pPr>
+        <w:pStyle w:val="Commentaire"/>
+      </w:pPr>
       <w:r>
         <w:rPr>
           <w:b/>
@@ -16976,7 +16784,7 @@
           <w:iCs/>
           <w:color w:val="FF0000"/>
         </w:rPr>
-        <w:t>Ce chapitre est constitué de plusieurs sous-chapitre.</w:t>
+        <w:t>Chaque sous-chapitre explique un point de design technique particulier, quelque chose que vous avez dû inventer pour répondre au besoin et qui ne peut pas s’expliquer par de simples commentaires dans le code.</w:t>
       </w:r>
     </w:p>
     <w:p>
@@ -16996,7 +16804,7 @@
           <w:iCs/>
           <w:color w:val="FF0000"/>
         </w:rPr>
-        <w:t>Chaque sous-chapitre explique un point de design technique particulier, quelque chose que vous avez dû inventer pour répondre au besoin et qui ne peut pas s’expliquer par de simples commentaires dans le code.</w:t>
+        <w:t>Il s’agit d’explications techniques sur le fonctionnement du système. Les explications sont appuyées par des diagrammes, ou de très brefs éléments de code.</w:t>
       </w:r>
     </w:p>
     <w:p>
@@ -17016,7 +16824,7 @@
           <w:iCs/>
           <w:color w:val="FF0000"/>
         </w:rPr>
-        <w:t>Il s’agit d’explications techniques sur le fonctionnement du système. Les explications sont appuyées par des diagrammes, ou de très brefs éléments de code.</w:t>
+        <w:t>NE PAS mettre ici des pratiques usuelles que tout professionnel de la branche connaît déjà. Par exemple, n’EXPLIQUEZ PAS ICI CE QU’EST LE PATTERN MVC.</w:t>
       </w:r>
     </w:p>
     <w:p>
@@ -17036,17 +16844,16 @@
           <w:iCs/>
           <w:color w:val="FF0000"/>
         </w:rPr>
-        <w:t>NE PAS mettre ici des pratiques usuelles que tout professionnel de la branche connaît déjà. Par exemple, n’EXPLIQUEZ PAS ICI CE QU’EST LE PATTERN MVC.</w:t>
+        <w:t xml:space="preserve">Exemple (simplifié à l’extrême) : Protection contre des formulaires mal intentionnés ou modifiés </w:t>
       </w:r>
     </w:p>
     <w:p>
       <w:pPr>
         <w:pStyle w:val="Commentaire"/>
-      </w:pPr>
-    </w:p>
-    <w:p>
-      <w:pPr>
-        <w:pStyle w:val="Commentaire"/>
+        <w:numPr>
+          <w:ilvl w:val="0"/>
+          <w:numId w:val="30"/>
+        </w:numPr>
       </w:pPr>
       <w:r>
         <w:rPr>
@@ -17056,7 +16863,64 @@
           <w:iCs/>
           <w:color w:val="FF0000"/>
         </w:rPr>
-        <w:t xml:space="preserve">Exemple (simplifié à l’extrême) : Protection contre des formulaires mal intentionnés ou modifiés </w:t>
+        <w:t>Au moment de générer le formulaire, le script php :</w:t>
+      </w:r>
+    </w:p>
+    <w:p>
+      <w:pPr>
+        <w:pStyle w:val="Commentaire"/>
+        <w:numPr>
+          <w:ilvl w:val="1"/>
+          <w:numId w:val="30"/>
+        </w:numPr>
+      </w:pPr>
+      <w:r>
+        <w:rPr>
+          <w:b/>
+          <w:bCs/>
+          <w:i/>
+          <w:iCs/>
+          <w:color w:val="FF0000"/>
+        </w:rPr>
+        <w:t>Concatène les noms de tous les champs contenus dans le formulaire</w:t>
+      </w:r>
+    </w:p>
+    <w:p>
+      <w:pPr>
+        <w:pStyle w:val="Commentaire"/>
+        <w:numPr>
+          <w:ilvl w:val="1"/>
+          <w:numId w:val="30"/>
+        </w:numPr>
+      </w:pPr>
+      <w:r>
+        <w:rPr>
+          <w:b/>
+          <w:bCs/>
+          <w:i/>
+          <w:iCs/>
+          <w:color w:val="FF0000"/>
+        </w:rPr>
+        <w:t>Calcule un hash SHA256 de la chaîne obtenue</w:t>
+      </w:r>
+    </w:p>
+    <w:p>
+      <w:pPr>
+        <w:pStyle w:val="Commentaire"/>
+        <w:numPr>
+          <w:ilvl w:val="1"/>
+          <w:numId w:val="30"/>
+        </w:numPr>
+      </w:pPr>
+      <w:r>
+        <w:rPr>
+          <w:b/>
+          <w:bCs/>
+          <w:i/>
+          <w:iCs/>
+          <w:color w:val="FF0000"/>
+        </w:rPr>
+        <w:t>Ajoute un input nommé « CSRF » de type hidden dans le form</w:t>
       </w:r>
     </w:p>
     <w:p>
@@ -17075,7 +16939,7 @@
           <w:iCs/>
           <w:color w:val="FF0000"/>
         </w:rPr>
-        <w:t>Au moment de générer le formulaire, le script php :</w:t>
+        <w:t>A la réception du POST du fromulaire</w:t>
       </w:r>
     </w:p>
     <w:p>
@@ -17094,7 +16958,7 @@
           <w:iCs/>
           <w:color w:val="FF0000"/>
         </w:rPr>
-        <w:t>Concatène les noms de tous les champs contenus dans le formulaire</w:t>
+        <w:t>Concatène les noms des indices de $_POST</w:t>
       </w:r>
     </w:p>
     <w:p>
@@ -17132,16 +16996,18 @@
           <w:iCs/>
           <w:color w:val="FF0000"/>
         </w:rPr>
-        <w:t>Ajoute un input nommé « CSRF » de type hidden dans le form</w:t>
+        <w:t>Vérifie que la valeur du champ CSRF correspond</w:t>
       </w:r>
     </w:p>
     <w:p>
       <w:pPr>
         <w:pStyle w:val="Commentaire"/>
-        <w:numPr>
-          <w:ilvl w:val="0"/>
-          <w:numId w:val="30"/>
-        </w:numPr>
+      </w:pPr>
+    </w:p>
+    <w:p>
+      <w:pPr>
+        <w:pStyle w:val="Commentaire"/>
+        <w:ind w:left="720"/>
       </w:pPr>
       <w:r>
         <w:rPr>
@@ -17151,17 +17017,8 @@
           <w:iCs/>
           <w:color w:val="FF0000"/>
         </w:rPr>
-        <w:t>A la réception du POST du fromulaire</w:t>
-      </w:r>
-    </w:p>
-    <w:p>
-      <w:pPr>
-        <w:pStyle w:val="Commentaire"/>
-        <w:numPr>
-          <w:ilvl w:val="1"/>
-          <w:numId w:val="30"/>
-        </w:numPr>
-      </w:pPr>
+        <w:t>1.1.1</w:t>
+      </w:r>
       <w:r>
         <w:rPr>
           <w:b/>
@@ -17170,16 +17027,19 @@
           <w:iCs/>
           <w:color w:val="FF0000"/>
         </w:rPr>
-        <w:t>Concatène les noms des indices de $_POST</w:t>
+        <w:tab/>
+        <w:t>…</w:t>
       </w:r>
     </w:p>
     <w:p>
       <w:pPr>
         <w:pStyle w:val="Commentaire"/>
-        <w:numPr>
-          <w:ilvl w:val="1"/>
-          <w:numId w:val="30"/>
-        </w:numPr>
+      </w:pPr>
+    </w:p>
+    <w:p>
+      <w:pPr>
+        <w:pStyle w:val="Commentaire"/>
+        <w:ind w:left="720"/>
       </w:pPr>
       <w:r>
         <w:rPr>
@@ -17189,17 +17049,8 @@
           <w:iCs/>
           <w:color w:val="FF0000"/>
         </w:rPr>
-        <w:t>Calcule un hash SHA256 de la chaîne obtenue</w:t>
-      </w:r>
-    </w:p>
-    <w:p>
-      <w:pPr>
-        <w:pStyle w:val="Commentaire"/>
-        <w:numPr>
-          <w:ilvl w:val="1"/>
-          <w:numId w:val="30"/>
-        </w:numPr>
-      </w:pPr>
+        <w:t>1.1.2</w:t>
+      </w:r>
       <w:r>
         <w:rPr>
           <w:b/>
@@ -17208,7 +17059,8 @@
           <w:iCs/>
           <w:color w:val="FF0000"/>
         </w:rPr>
-        <w:t>Vérifie que la valeur du champ CSRF correspond</w:t>
+        <w:tab/>
+        <w:t>…</w:t>
       </w:r>
     </w:p>
     <w:p>
@@ -17229,7 +17081,7 @@
           <w:iCs/>
           <w:color w:val="FF0000"/>
         </w:rPr>
-        <w:t>1.1.1</w:t>
+        <w:t>1.1.3</w:t>
       </w:r>
       <w:r>
         <w:rPr>
@@ -17243,16 +17095,19 @@
         <w:t>…</w:t>
       </w:r>
     </w:p>
+  </w:comment>
+  <w:comment w:id="37" w:author="Alexander Gaillard" w:date="2024-04-26T14:01:00Z" w:initials="AG">
     <w:p>
       <w:pPr>
         <w:pStyle w:val="Commentaire"/>
-      </w:pPr>
-    </w:p>
-    <w:p>
-      <w:pPr>
-        <w:pStyle w:val="Commentaire"/>
-        <w:ind w:left="720"/>
-      </w:pPr>
+        <w:ind w:left="1120"/>
+      </w:pPr>
+      <w:r>
+        <w:rPr>
+          <w:rStyle w:val="Marquedecommentaire"/>
+        </w:rPr>
+        <w:annotationRef/>
+      </w:r>
       <w:r>
         <w:rPr>
           <w:b/>
@@ -17261,8 +17116,27 @@
           <w:iCs/>
           <w:color w:val="FF0000"/>
         </w:rPr>
-        <w:t>1.1.2</w:t>
-      </w:r>
+        <w:t>Résumer le déroulement du sprint, le résultat de sa revue, sa retrospective</w:t>
+      </w:r>
+    </w:p>
+  </w:comment>
+  <w:comment w:id="39" w:author="Alexander Gaillard" w:date="2024-04-26T14:05:00Z" w:initials="AG">
+    <w:p>
+      <w:pPr>
+        <w:pStyle w:val="Commentaire"/>
+      </w:pPr>
+      <w:r>
+        <w:rPr>
+          <w:rStyle w:val="Marquedecommentaire"/>
+        </w:rPr>
+        <w:annotationRef/>
+      </w:r>
+    </w:p>
+    <w:p>
+      <w:pPr>
+        <w:pStyle w:val="Commentaire"/>
+        <w:ind w:left="280"/>
+      </w:pPr>
       <w:r>
         <w:rPr>
           <w:b/>
@@ -17271,19 +17145,79 @@
           <w:iCs/>
           <w:color w:val="FF0000"/>
         </w:rPr>
-        <w:tab/>
-        <w:t>…</w:t>
-      </w:r>
-    </w:p>
+        <w:t>Résumer comment s’est passé la réalisation de chaque story, ses difficultés, les alternatives envisagées mais rejetées, ses surprises, …</w:t>
+      </w:r>
+    </w:p>
+  </w:comment>
+  <w:comment w:id="43" w:author="Alexander Gaillard" w:date="2024-04-26T14:06:00Z" w:initials="AG">
     <w:p>
       <w:pPr>
         <w:pStyle w:val="Commentaire"/>
-      </w:pPr>
+        <w:numPr>
+          <w:ilvl w:val="0"/>
+          <w:numId w:val="31"/>
+        </w:numPr>
+      </w:pPr>
+      <w:r>
+        <w:rPr>
+          <w:rStyle w:val="Marquedecommentaire"/>
+        </w:rPr>
+        <w:annotationRef/>
+      </w:r>
+      <w:r>
+        <w:rPr>
+          <w:i/>
+          <w:iCs/>
+        </w:rPr>
+        <w:t>la liste de tous les fichiers et une rapide description de leur contenu (des noms qui parlent !)</w:t>
+      </w:r>
     </w:p>
     <w:p>
       <w:pPr>
         <w:pStyle w:val="Commentaire"/>
-        <w:ind w:left="720"/>
+        <w:numPr>
+          <w:ilvl w:val="0"/>
+          <w:numId w:val="31"/>
+        </w:numPr>
+      </w:pPr>
+      <w:r>
+        <w:rPr>
+          <w:i/>
+          <w:iCs/>
+        </w:rPr>
+        <w:t>les versions des systèmes d'exploitation et des outils logiciels</w:t>
+      </w:r>
+    </w:p>
+    <w:p>
+      <w:pPr>
+        <w:pStyle w:val="Commentaire"/>
+        <w:numPr>
+          <w:ilvl w:val="0"/>
+          <w:numId w:val="31"/>
+        </w:numPr>
+      </w:pPr>
+      <w:r>
+        <w:rPr>
+          <w:i/>
+          <w:iCs/>
+        </w:rPr>
+        <w:t>la description exacte du matériel</w:t>
+      </w:r>
+    </w:p>
+    <w:p>
+      <w:pPr>
+        <w:pStyle w:val="Commentaire"/>
+      </w:pPr>
+    </w:p>
+    <w:p>
+      <w:pPr>
+        <w:pStyle w:val="Commentaire"/>
+      </w:pPr>
+    </w:p>
+    <w:p>
+      <w:pPr>
+        <w:pStyle w:val="Commentaire"/>
+        <w:ind w:left="1120"/>
       </w:pPr>
       <w:r>
         <w:rPr>
@@ -17293,8 +17227,73 @@
           <w:iCs/>
           <w:color w:val="FF0000"/>
         </w:rPr>
-        <w:t>1.1.3</w:t>
-      </w:r>
+        <w:t>Ce chapitre décrit précisément comment un employé qualifié peut recréer l’environnement dans lequel vous avez effectué ce travail</w:t>
+      </w:r>
+    </w:p>
+  </w:comment>
+  <w:comment w:id="45" w:author="Alexander Gaillard" w:date="2024-04-26T14:06:00Z" w:initials="AG">
+    <w:p>
+      <w:pPr>
+        <w:pStyle w:val="Commentaire"/>
+        <w:numPr>
+          <w:ilvl w:val="0"/>
+          <w:numId w:val="32"/>
+        </w:numPr>
+      </w:pPr>
+      <w:r>
+        <w:rPr>
+          <w:rStyle w:val="Marquedecommentaire"/>
+        </w:rPr>
+        <w:annotationRef/>
+      </w:r>
+      <w:r>
+        <w:rPr>
+          <w:i/>
+          <w:iCs/>
+        </w:rPr>
+        <w:t>la liste de tous les fichiers et une rapide description de leur contenu (des noms qui parlent !)</w:t>
+      </w:r>
+    </w:p>
+    <w:p>
+      <w:pPr>
+        <w:pStyle w:val="Commentaire"/>
+        <w:numPr>
+          <w:ilvl w:val="0"/>
+          <w:numId w:val="32"/>
+        </w:numPr>
+      </w:pPr>
+      <w:r>
+        <w:rPr>
+          <w:i/>
+          <w:iCs/>
+        </w:rPr>
+        <w:t>les versions des systèmes d'exploitation et des outils logiciels</w:t>
+      </w:r>
+    </w:p>
+    <w:p>
+      <w:pPr>
+        <w:pStyle w:val="Commentaire"/>
+        <w:numPr>
+          <w:ilvl w:val="0"/>
+          <w:numId w:val="32"/>
+        </w:numPr>
+      </w:pPr>
+      <w:r>
+        <w:rPr>
+          <w:i/>
+          <w:iCs/>
+        </w:rPr>
+        <w:t>la description exacte du matériel</w:t>
+      </w:r>
+    </w:p>
+    <w:p>
+      <w:pPr>
+        <w:pStyle w:val="Commentaire"/>
+        <w:numPr>
+          <w:ilvl w:val="0"/>
+          <w:numId w:val="32"/>
+        </w:numPr>
+      </w:pPr>
       <w:r>
         <w:rPr>
           <w:b/>
@@ -17303,23 +17302,20 @@
           <w:iCs/>
           <w:color w:val="FF0000"/>
         </w:rPr>
-        <w:tab/>
-        <w:t>…</w:t>
-      </w:r>
-    </w:p>
-  </w:comment>
-  <w:comment w:id="38" w:author="Alexander Gaillard" w:date="2024-04-26T14:01:00Z" w:initials="AG">
+        <w:t>La marche à suivre pour préparer l’environnement (ne pas oublier les données de test, ainsi que les mots de passe éventuels)</w:t>
+      </w:r>
+    </w:p>
     <w:p>
       <w:pPr>
         <w:pStyle w:val="Commentaire"/>
         <w:ind w:left="1120"/>
       </w:pPr>
-      <w:r>
-        <w:rPr>
-          <w:rStyle w:val="Marquedecommentaire"/>
-        </w:rPr>
-        <w:annotationRef/>
-      </w:r>
+    </w:p>
+    <w:p>
+      <w:pPr>
+        <w:pStyle w:val="Commentaire"/>
+        <w:ind w:left="1120"/>
+      </w:pPr>
       <w:r>
         <w:rPr>
           <w:b/>
@@ -17328,14 +17324,18 @@
           <w:iCs/>
           <w:color w:val="FF0000"/>
         </w:rPr>
-        <w:t>Résumer le déroulement du sprint, le résultat de sa revue, sa retrospective</w:t>
+        <w:t>Ce chapitre décrit précisément comment un employé qualifié peut recréer le contexte décrit par la stratégie de test</w:t>
       </w:r>
     </w:p>
   </w:comment>
-  <w:comment w:id="40" w:author="Alexander Gaillard" w:date="2024-04-26T14:05:00Z" w:initials="AG">
+  <w:comment w:id="47" w:author="Alexander Gaillard" w:date="2024-04-26T14:07:00Z" w:initials="AG">
     <w:p>
       <w:pPr>
         <w:pStyle w:val="Commentaire"/>
+        <w:numPr>
+          <w:ilvl w:val="0"/>
+          <w:numId w:val="33"/>
+        </w:numPr>
       </w:pPr>
       <w:r>
         <w:rPr>
@@ -17343,11 +17343,59 @@
         </w:rPr>
         <w:annotationRef/>
       </w:r>
+      <w:r>
+        <w:rPr>
+          <w:i/>
+          <w:iCs/>
+        </w:rPr>
+        <w:t>la liste de tous les fichiers et une rapide description de leur contenu (des noms qui parlent !)</w:t>
+      </w:r>
     </w:p>
     <w:p>
       <w:pPr>
         <w:pStyle w:val="Commentaire"/>
-        <w:ind w:left="280"/>
+        <w:numPr>
+          <w:ilvl w:val="0"/>
+          <w:numId w:val="33"/>
+        </w:numPr>
+      </w:pPr>
+      <w:r>
+        <w:rPr>
+          <w:i/>
+          <w:iCs/>
+        </w:rPr>
+        <w:t>les versions des systèmes d'exploitation et des outils logiciels</w:t>
+      </w:r>
+    </w:p>
+    <w:p>
+      <w:pPr>
+        <w:pStyle w:val="Commentaire"/>
+        <w:numPr>
+          <w:ilvl w:val="0"/>
+          <w:numId w:val="33"/>
+        </w:numPr>
+      </w:pPr>
+      <w:r>
+        <w:rPr>
+          <w:i/>
+          <w:iCs/>
+        </w:rPr>
+        <w:t>la description exacte du matériel</w:t>
+      </w:r>
+    </w:p>
+    <w:p>
+      <w:pPr>
+        <w:pStyle w:val="Commentaire"/>
+        <w:ind w:left="1120"/>
+      </w:pPr>
+    </w:p>
+    <w:p>
+      <w:pPr>
+        <w:pStyle w:val="Commentaire"/>
+        <w:numPr>
+          <w:ilvl w:val="0"/>
+          <w:numId w:val="34"/>
+        </w:numPr>
       </w:pPr>
       <w:r>
         <w:rPr>
@@ -17357,73 +17405,13 @@
           <w:iCs/>
           <w:color w:val="FF0000"/>
         </w:rPr>
-        <w:t>Résumer comment s’est passé la réalisation de chaque story, ses difficultés, les alternatives envisagées mais rejetées, ses surprises, …</w:t>
-      </w:r>
-    </w:p>
-  </w:comment>
-  <w:comment w:id="44" w:author="Alexander Gaillard" w:date="2024-04-26T14:06:00Z" w:initials="AG">
+        <w:t>La marche à suivre pour préparer l’environnement (ne pas oublier les données de test, ainsi que les mots de passe éventuels)</w:t>
+      </w:r>
+    </w:p>
     <w:p>
       <w:pPr>
         <w:pStyle w:val="Commentaire"/>
-        <w:numPr>
-          <w:ilvl w:val="0"/>
-          <w:numId w:val="31"/>
-        </w:numPr>
-      </w:pPr>
-      <w:r>
-        <w:rPr>
-          <w:rStyle w:val="Marquedecommentaire"/>
-        </w:rPr>
-        <w:annotationRef/>
-      </w:r>
-      <w:r>
-        <w:rPr>
-          <w:i/>
-          <w:iCs/>
-        </w:rPr>
-        <w:t>la liste de tous les fichiers et une rapide description de leur contenu (des noms qui parlent !)</w:t>
-      </w:r>
-    </w:p>
-    <w:p>
-      <w:pPr>
-        <w:pStyle w:val="Commentaire"/>
-        <w:numPr>
-          <w:ilvl w:val="0"/>
-          <w:numId w:val="31"/>
-        </w:numPr>
-      </w:pPr>
-      <w:r>
-        <w:rPr>
-          <w:i/>
-          <w:iCs/>
-        </w:rPr>
-        <w:t>les versions des systèmes d'exploitation et des outils logiciels</w:t>
-      </w:r>
-    </w:p>
-    <w:p>
-      <w:pPr>
-        <w:pStyle w:val="Commentaire"/>
-        <w:numPr>
-          <w:ilvl w:val="0"/>
-          <w:numId w:val="31"/>
-        </w:numPr>
-      </w:pPr>
-      <w:r>
-        <w:rPr>
-          <w:i/>
-          <w:iCs/>
-        </w:rPr>
-        <w:t>la description exacte du matériel</w:t>
-      </w:r>
-    </w:p>
-    <w:p>
-      <w:pPr>
-        <w:pStyle w:val="Commentaire"/>
-      </w:pPr>
-    </w:p>
-    <w:p>
-      <w:pPr>
-        <w:pStyle w:val="Commentaire"/>
+        <w:ind w:left="1120"/>
       </w:pPr>
     </w:p>
     <w:p>
@@ -17439,31 +17427,52 @@
           <w:iCs/>
           <w:color w:val="FF0000"/>
         </w:rPr>
-        <w:t>Ce chapitre décrit précisément comment un employé qualifié peut recréer l’environnement dans lequel vous avez effectué ce travail</w:t>
+        <w:t>Ce chapitre décrit précisément comment un employé qualifié peut mettre votre produit en production</w:t>
       </w:r>
     </w:p>
   </w:comment>
-  <w:comment w:id="46" w:author="Alexander Gaillard" w:date="2024-04-26T14:06:00Z" w:initials="AG">
+  <w:comment w:id="49" w:author="Alexander Gaillard" w:date="2024-04-26T14:07:00Z" w:initials="AG">
+    <w:p>
+      <w:pPr>
+        <w:pStyle w:val="Commentaire"/>
+        <w:ind w:left="340"/>
+      </w:pPr>
+      <w:r>
+        <w:rPr>
+          <w:rStyle w:val="Marquedecommentaire"/>
+        </w:rPr>
+        <w:annotationRef/>
+      </w:r>
+      <w:r>
+        <w:rPr>
+          <w:i/>
+          <w:iCs/>
+          <w:strike/>
+        </w:rPr>
+        <w:t>Pour chaque partie testée de votre projet, il faut décrire:</w:t>
+      </w:r>
+    </w:p>
+    <w:p>
+      <w:pPr>
+        <w:pStyle w:val="Commentaire"/>
+        <w:ind w:left="340"/>
+      </w:pPr>
+    </w:p>
     <w:p>
       <w:pPr>
         <w:pStyle w:val="Commentaire"/>
         <w:numPr>
           <w:ilvl w:val="0"/>
-          <w:numId w:val="32"/>
+          <w:numId w:val="35"/>
         </w:numPr>
       </w:pPr>
-      <w:r>
-        <w:rPr>
-          <w:rStyle w:val="Marquedecommentaire"/>
-        </w:rPr>
-        <w:annotationRef/>
-      </w:r>
       <w:r>
         <w:rPr>
           <w:i/>
           <w:iCs/>
-        </w:rPr>
-        <w:t>la liste de tous les fichiers et une rapide description de leur contenu (des noms qui parlent !)</w:t>
+          <w:strike/>
+        </w:rPr>
+        <w:t>les conditions exactes de chaque test</w:t>
       </w:r>
     </w:p>
     <w:p>
@@ -17471,15 +17480,16 @@
         <w:pStyle w:val="Commentaire"/>
         <w:numPr>
           <w:ilvl w:val="0"/>
-          <w:numId w:val="32"/>
+          <w:numId w:val="35"/>
         </w:numPr>
       </w:pPr>
       <w:r>
         <w:rPr>
           <w:i/>
           <w:iCs/>
-        </w:rPr>
-        <w:t>les versions des systèmes d'exploitation et des outils logiciels</w:t>
+          <w:strike/>
+        </w:rPr>
+        <w:t>les preuves de test (papier ou fichier)</w:t>
       </w:r>
     </w:p>
     <w:p>
@@ -17487,24 +17497,28 @@
         <w:pStyle w:val="Commentaire"/>
         <w:numPr>
           <w:ilvl w:val="0"/>
-          <w:numId w:val="32"/>
+          <w:numId w:val="35"/>
         </w:numPr>
       </w:pPr>
       <w:r>
         <w:rPr>
           <w:i/>
           <w:iCs/>
-        </w:rPr>
-        <w:t>la description exacte du matériel</w:t>
+          <w:strike/>
+        </w:rPr>
+        <w:t xml:space="preserve">tests sans preuve: fournir au moins une description </w:t>
       </w:r>
     </w:p>
     <w:p>
       <w:pPr>
         <w:pStyle w:val="Commentaire"/>
-        <w:numPr>
-          <w:ilvl w:val="0"/>
-          <w:numId w:val="32"/>
-        </w:numPr>
+        <w:ind w:left="1120"/>
+      </w:pPr>
+    </w:p>
+    <w:p>
+      <w:pPr>
+        <w:pStyle w:val="Commentaire"/>
+        <w:ind w:left="1120"/>
       </w:pPr>
       <w:r>
         <w:rPr>
@@ -17514,237 +17528,11 @@
           <w:iCs/>
           <w:color w:val="FF0000"/>
         </w:rPr>
-        <w:t>La marche à suivre pour préparer l’environnement (ne pas oublier les données de test, ainsi que les mots de passe éventuels)</w:t>
-      </w:r>
-    </w:p>
-    <w:p>
-      <w:pPr>
-        <w:pStyle w:val="Commentaire"/>
-        <w:ind w:left="1120"/>
-      </w:pPr>
-    </w:p>
-    <w:p>
-      <w:pPr>
-        <w:pStyle w:val="Commentaire"/>
-        <w:ind w:left="1120"/>
-      </w:pPr>
-      <w:r>
-        <w:rPr>
-          <w:b/>
-          <w:bCs/>
-          <w:i/>
-          <w:iCs/>
-          <w:color w:val="FF0000"/>
-        </w:rPr>
-        <w:t>Ce chapitre décrit précisément comment un employé qualifié peut recréer le contexte décrit par la stratégie de test</w:t>
+        <w:t>Reprendre les tests d’acceptance d’IceScrum au moyen de la feuille ad hoc d’IceTools</w:t>
       </w:r>
     </w:p>
   </w:comment>
-  <w:comment w:id="48" w:author="Alexander Gaillard" w:date="2024-04-26T14:07:00Z" w:initials="AG">
-    <w:p>
-      <w:pPr>
-        <w:pStyle w:val="Commentaire"/>
-        <w:numPr>
-          <w:ilvl w:val="0"/>
-          <w:numId w:val="33"/>
-        </w:numPr>
-      </w:pPr>
-      <w:r>
-        <w:rPr>
-          <w:rStyle w:val="Marquedecommentaire"/>
-        </w:rPr>
-        <w:annotationRef/>
-      </w:r>
-      <w:r>
-        <w:rPr>
-          <w:i/>
-          <w:iCs/>
-        </w:rPr>
-        <w:t>la liste de tous les fichiers et une rapide description de leur contenu (des noms qui parlent !)</w:t>
-      </w:r>
-    </w:p>
-    <w:p>
-      <w:pPr>
-        <w:pStyle w:val="Commentaire"/>
-        <w:numPr>
-          <w:ilvl w:val="0"/>
-          <w:numId w:val="33"/>
-        </w:numPr>
-      </w:pPr>
-      <w:r>
-        <w:rPr>
-          <w:i/>
-          <w:iCs/>
-        </w:rPr>
-        <w:t>les versions des systèmes d'exploitation et des outils logiciels</w:t>
-      </w:r>
-    </w:p>
-    <w:p>
-      <w:pPr>
-        <w:pStyle w:val="Commentaire"/>
-        <w:numPr>
-          <w:ilvl w:val="0"/>
-          <w:numId w:val="33"/>
-        </w:numPr>
-      </w:pPr>
-      <w:r>
-        <w:rPr>
-          <w:i/>
-          <w:iCs/>
-        </w:rPr>
-        <w:t>la description exacte du matériel</w:t>
-      </w:r>
-    </w:p>
-    <w:p>
-      <w:pPr>
-        <w:pStyle w:val="Commentaire"/>
-        <w:ind w:left="1120"/>
-      </w:pPr>
-    </w:p>
-    <w:p>
-      <w:pPr>
-        <w:pStyle w:val="Commentaire"/>
-        <w:numPr>
-          <w:ilvl w:val="0"/>
-          <w:numId w:val="34"/>
-        </w:numPr>
-      </w:pPr>
-      <w:r>
-        <w:rPr>
-          <w:b/>
-          <w:bCs/>
-          <w:i/>
-          <w:iCs/>
-          <w:color w:val="FF0000"/>
-        </w:rPr>
-        <w:t>La marche à suivre pour préparer l’environnement (ne pas oublier les données de test, ainsi que les mots de passe éventuels)</w:t>
-      </w:r>
-    </w:p>
-    <w:p>
-      <w:pPr>
-        <w:pStyle w:val="Commentaire"/>
-        <w:ind w:left="1120"/>
-      </w:pPr>
-    </w:p>
-    <w:p>
-      <w:pPr>
-        <w:pStyle w:val="Commentaire"/>
-        <w:ind w:left="1120"/>
-      </w:pPr>
-      <w:r>
-        <w:rPr>
-          <w:b/>
-          <w:bCs/>
-          <w:i/>
-          <w:iCs/>
-          <w:color w:val="FF0000"/>
-        </w:rPr>
-        <w:t>Ce chapitre décrit précisément comment un employé qualifié peut mettre votre produit en production</w:t>
-      </w:r>
-    </w:p>
-  </w:comment>
-  <w:comment w:id="50" w:author="Alexander Gaillard" w:date="2024-04-26T14:07:00Z" w:initials="AG">
-    <w:p>
-      <w:pPr>
-        <w:pStyle w:val="Commentaire"/>
-        <w:ind w:left="340"/>
-      </w:pPr>
-      <w:r>
-        <w:rPr>
-          <w:rStyle w:val="Marquedecommentaire"/>
-        </w:rPr>
-        <w:annotationRef/>
-      </w:r>
-      <w:r>
-        <w:rPr>
-          <w:i/>
-          <w:iCs/>
-          <w:strike/>
-        </w:rPr>
-        <w:t>Pour chaque partie testée de votre projet, il faut décrire:</w:t>
-      </w:r>
-    </w:p>
-    <w:p>
-      <w:pPr>
-        <w:pStyle w:val="Commentaire"/>
-        <w:ind w:left="340"/>
-      </w:pPr>
-    </w:p>
-    <w:p>
-      <w:pPr>
-        <w:pStyle w:val="Commentaire"/>
-        <w:numPr>
-          <w:ilvl w:val="0"/>
-          <w:numId w:val="35"/>
-        </w:numPr>
-      </w:pPr>
-      <w:r>
-        <w:rPr>
-          <w:i/>
-          <w:iCs/>
-          <w:strike/>
-        </w:rPr>
-        <w:t>les conditions exactes de chaque test</w:t>
-      </w:r>
-    </w:p>
-    <w:p>
-      <w:pPr>
-        <w:pStyle w:val="Commentaire"/>
-        <w:numPr>
-          <w:ilvl w:val="0"/>
-          <w:numId w:val="35"/>
-        </w:numPr>
-      </w:pPr>
-      <w:r>
-        <w:rPr>
-          <w:i/>
-          <w:iCs/>
-          <w:strike/>
-        </w:rPr>
-        <w:t>les preuves de test (papier ou fichier)</w:t>
-      </w:r>
-    </w:p>
-    <w:p>
-      <w:pPr>
-        <w:pStyle w:val="Commentaire"/>
-        <w:numPr>
-          <w:ilvl w:val="0"/>
-          <w:numId w:val="35"/>
-        </w:numPr>
-      </w:pPr>
-      <w:r>
-        <w:rPr>
-          <w:i/>
-          <w:iCs/>
-          <w:strike/>
-        </w:rPr>
-        <w:t xml:space="preserve">tests sans preuve: fournir au moins une description </w:t>
-      </w:r>
-    </w:p>
-    <w:p>
-      <w:pPr>
-        <w:pStyle w:val="Commentaire"/>
-        <w:ind w:left="1120"/>
-      </w:pPr>
-    </w:p>
-    <w:p>
-      <w:pPr>
-        <w:pStyle w:val="Commentaire"/>
-        <w:ind w:left="1120"/>
-      </w:pPr>
-      <w:r>
-        <w:rPr>
-          <w:b/>
-          <w:bCs/>
-          <w:i/>
-          <w:iCs/>
-          <w:color w:val="FF0000"/>
-        </w:rPr>
-        <w:t>Reprendre les tests d’acceptance d’IceScrum au moyen de la feuille ad hoc d’IceTools</w:t>
-      </w:r>
-    </w:p>
-  </w:comment>
-  <w:comment w:id="55" w:author="Alexander Gaillard" w:date="2024-04-26T14:07:00Z" w:initials="AG">
+  <w:comment w:id="54" w:author="Alexander Gaillard" w:date="2024-04-26T14:07:00Z" w:initials="AG">
     <w:p>
       <w:pPr>
         <w:pStyle w:val="Commentaire"/>
@@ -17842,7 +17630,6 @@
 <w15:commentsEx xmlns:wpc="http://schemas.microsoft.com/office/word/2010/wordprocessingCanvas" xmlns:cx="http://schemas.microsoft.com/office/drawing/2014/chartex" xmlns:cx1="http://schemas.microsoft.com/office/drawing/2015/9/8/chartex" xmlns:cx2="http://schemas.microsoft.com/office/drawing/2015/10/21/chartex" xmlns:cx3="http://schemas.microsoft.com/office/drawing/2016/5/9/chartex" xmlns:cx4="http://schemas.microsoft.com/office/drawing/2016/5/10/chartex" xmlns:cx5="http://schemas.microsoft.com/office/drawing/2016/5/11/chartex" xmlns:cx6="http://schemas.microsoft.com/office/drawing/2016/5/12/chartex" xmlns:cx7="http://schemas.microsoft.com/office/drawing/2016/5/13/chartex" xmlns:cx8="http://schemas.microsoft.com/office/drawing/2016/5/14/chartex" xmlns:mc="http://schemas.openxmlformats.org/markup-compatibility/2006" xmlns:aink="http://schemas.microsoft.com/office/drawing/2016/ink" xmlns:am3d="http://schemas.microsoft.com/office/drawing/2017/model3d" xmlns:o="urn:schemas-microsoft-com:office:office" xmlns:oel="http://schemas.microsoft.com/office/2019/extlst" xmlns:r="http://schemas.openxmlformats.org/officeDocument/2006/relationships" xmlns:m="http://schemas.openxmlformats.org/officeDocument/2006/math" xmlns:v="urn:schemas-microsoft-com:vml" xmlns:wp14="http://schemas.microsoft.com/office/word/2010/wordprocessingDrawing" xmlns:wp="http://schemas.openxmlformats.org/drawingml/2006/wordprocessingDrawing" xmlns:w10="urn:schemas-microsoft-com:office:word" xmlns:w="http://schemas.openxmlformats.org/wordprocessingml/2006/main" xmlns:w14="http://schemas.microsoft.com/office/word/2010/wordml" xmlns:w15="http://schemas.microsoft.com/office/word/2012/wordml" xmlns:w16cex="http://schemas.microsoft.com/office/word/2018/wordml/cex" xmlns:w16cid="http://schemas.microsoft.com/office/word/2016/wordml/cid" xmlns:w16="http://schemas.microsoft.com/office/word/2018/wordml" xmlns:w16sdtdh="http://schemas.microsoft.com/office/word/2020/wordml/sdtdatahash" xmlns:w16se="http://schemas.microsoft.com/office/word/2015/wordml/symex" xmlns:wpg="http://schemas.microsoft.com/office/word/2010/wordprocessingGroup" xmlns:wpi="http://schemas.microsoft.com/office/word/2010/wordprocessingInk" xmlns:wne="http://schemas.microsoft.com/office/word/2006/wordml" xmlns:wps="http://schemas.microsoft.com/office/word/2010/wordprocessingShape" mc:Ignorable="w14 w15 w16se w16cid w16 w16cex w16sdtdh wp14">
   <w15:commentEx w15:paraId="05C7D34E" w15:done="0"/>
   <w15:commentEx w15:paraId="1B8B786E" w15:done="1"/>
-  <w15:commentEx w15:paraId="3DB5F3FB" w15:done="0"/>
   <w15:commentEx w15:paraId="7C01C9BC" w15:done="0"/>
   <w15:commentEx w15:paraId="7D6A003D" w15:done="0"/>
   <w15:commentEx w15:paraId="7C188660" w15:done="0"/>
@@ -17858,7 +17645,6 @@
 <w16cex:commentsExtensible xmlns:wpc="http://schemas.microsoft.com/office/word/2010/wordprocessingCanvas" xmlns:cx="http://schemas.microsoft.com/office/drawing/2014/chartex" xmlns:cx1="http://schemas.microsoft.com/office/drawing/2015/9/8/chartex" xmlns:cx2="http://schemas.microsoft.com/office/drawing/2015/10/21/chartex" xmlns:cx3="http://schemas.microsoft.com/office/drawing/2016/5/9/chartex" xmlns:cx4="http://schemas.microsoft.com/office/drawing/2016/5/10/chartex" xmlns:cx5="http://schemas.microsoft.com/office/drawing/2016/5/11/chartex" xmlns:cx6="http://schemas.microsoft.com/office/drawing/2016/5/12/chartex" xmlns:cx7="http://schemas.microsoft.com/office/drawing/2016/5/13/chartex" xmlns:cx8="http://schemas.microsoft.com/office/drawing/2016/5/14/chartex" xmlns:mc="http://schemas.openxmlformats.org/markup-compatibility/2006" xmlns:aink="http://schemas.microsoft.com/office/drawing/2016/ink" xmlns:am3d="http://schemas.microsoft.com/office/drawing/2017/model3d" xmlns:o="urn:schemas-microsoft-com:office:office" xmlns:oel="http://schemas.microsoft.com/office/2019/extlst" xmlns:r="http://schemas.openxmlformats.org/officeDocument/2006/relationships" xmlns:m="http://schemas.openxmlformats.org/officeDocument/2006/math" xmlns:v="urn:schemas-microsoft-com:vml" xmlns:wp14="http://schemas.microsoft.com/office/word/2010/wordprocessingDrawing" xmlns:wp="http://schemas.openxmlformats.org/drawingml/2006/wordprocessingDrawing" xmlns:w10="urn:schemas-microsoft-com:office:word" xmlns:w="http://schemas.openxmlformats.org/wordprocessingml/2006/main" xmlns:w14="http://schemas.microsoft.com/office/word/2010/wordml" xmlns:w15="http://schemas.microsoft.com/office/word/2012/wordml" xmlns:w16cex="http://schemas.microsoft.com/office/word/2018/wordml/cex" xmlns:w16cid="http://schemas.microsoft.com/office/word/2016/wordml/cid" xmlns:w16="http://schemas.microsoft.com/office/word/2018/wordml" xmlns:w16sdtdh="http://schemas.microsoft.com/office/word/2020/wordml/sdtdatahash" xmlns:w16se="http://schemas.microsoft.com/office/word/2015/wordml/symex" xmlns:wpg="http://schemas.microsoft.com/office/word/2010/wordprocessingGroup" xmlns:wpi="http://schemas.microsoft.com/office/word/2010/wordprocessingInk" xmlns:wne="http://schemas.microsoft.com/office/word/2006/wordml" xmlns:wps="http://schemas.microsoft.com/office/word/2010/wordprocessingShape" mc:Ignorable="w14 w15 w16se w16cid w16 w16cex w16sdtdh wp14">
   <w16cex:commentExtensible w16cex:durableId="29D631B0" w16cex:dateUtc="2024-04-26T11:59:00Z"/>
   <w16cex:commentExtensible w16cex:durableId="29D631E6" w16cex:dateUtc="2024-04-26T12:00:00Z"/>
-  <w16cex:commentExtensible w16cex:durableId="29D631F5" w16cex:dateUtc="2024-04-26T12:00:00Z"/>
   <w16cex:commentExtensible w16cex:durableId="29D6323A" w16cex:dateUtc="2024-04-26T12:01:00Z"/>
   <w16cex:commentExtensible w16cex:durableId="29D63250" w16cex:dateUtc="2024-04-26T12:01:00Z"/>
   <w16cex:commentExtensible w16cex:durableId="29D63316" w16cex:dateUtc="2024-04-26T12:05:00Z"/>
@@ -17874,7 +17660,6 @@
 <w16cid:commentsIds xmlns:wpc="http://schemas.microsoft.com/office/word/2010/wordprocessingCanvas" xmlns:cx="http://schemas.microsoft.com/office/drawing/2014/chartex" xmlns:cx1="http://schemas.microsoft.com/office/drawing/2015/9/8/chartex" xmlns:cx2="http://schemas.microsoft.com/office/drawing/2015/10/21/chartex" xmlns:cx3="http://schemas.microsoft.com/office/drawing/2016/5/9/chartex" xmlns:cx4="http://schemas.microsoft.com/office/drawing/2016/5/10/chartex" xmlns:cx5="http://schemas.microsoft.com/office/drawing/2016/5/11/chartex" xmlns:cx6="http://schemas.microsoft.com/office/drawing/2016/5/12/chartex" xmlns:cx7="http://schemas.microsoft.com/office/drawing/2016/5/13/chartex" xmlns:cx8="http://schemas.microsoft.com/office/drawing/2016/5/14/chartex" xmlns:mc="http://schemas.openxmlformats.org/markup-compatibility/2006" xmlns:aink="http://schemas.microsoft.com/office/drawing/2016/ink" xmlns:am3d="http://schemas.microsoft.com/office/drawing/2017/model3d" xmlns:o="urn:schemas-microsoft-com:office:office" xmlns:oel="http://schemas.microsoft.com/office/2019/extlst" xmlns:r="http://schemas.openxmlformats.org/officeDocument/2006/relationships" xmlns:m="http://schemas.openxmlformats.org/officeDocument/2006/math" xmlns:v="urn:schemas-microsoft-com:vml" xmlns:wp14="http://schemas.microsoft.com/office/word/2010/wordprocessingDrawing" xmlns:wp="http://schemas.openxmlformats.org/drawingml/2006/wordprocessingDrawing" xmlns:w10="urn:schemas-microsoft-com:office:word" xmlns:w="http://schemas.openxmlformats.org/wordprocessingml/2006/main" xmlns:w14="http://schemas.microsoft.com/office/word/2010/wordml" xmlns:w15="http://schemas.microsoft.com/office/word/2012/wordml" xmlns:w16cex="http://schemas.microsoft.com/office/word/2018/wordml/cex" xmlns:w16cid="http://schemas.microsoft.com/office/word/2016/wordml/cid" xmlns:w16="http://schemas.microsoft.com/office/word/2018/wordml" xmlns:w16sdtdh="http://schemas.microsoft.com/office/word/2020/wordml/sdtdatahash" xmlns:w16se="http://schemas.microsoft.com/office/word/2015/wordml/symex" xmlns:wpg="http://schemas.microsoft.com/office/word/2010/wordprocessingGroup" xmlns:wpi="http://schemas.microsoft.com/office/word/2010/wordprocessingInk" xmlns:wne="http://schemas.microsoft.com/office/word/2006/wordml" xmlns:wps="http://schemas.microsoft.com/office/word/2010/wordprocessingShape" mc:Ignorable="w14 w15 w16se w16cid w16 w16cex w16sdtdh wp14">
   <w16cid:commentId w16cid:paraId="05C7D34E" w16cid:durableId="29D631B0"/>
   <w16cid:commentId w16cid:paraId="1B8B786E" w16cid:durableId="29D631E6"/>
-  <w16cid:commentId w16cid:paraId="3DB5F3FB" w16cid:durableId="29D631F5"/>
   <w16cid:commentId w16cid:paraId="7C01C9BC" w16cid:durableId="29D6323A"/>
   <w16cid:commentId w16cid:paraId="7D6A003D" w16cid:durableId="29D63250"/>
   <w16cid:commentId w16cid:paraId="7C188660" w16cid:durableId="29D63316"/>

</xml_diff>